<commit_message>
-Modificación del mensaje de error de la clase plan.eliminar.procesar.php
-Actualización de los siguientes documentos:
-Caso de Prueba - Visualizar Plan.
-Caso de Prueba - Visualizar Programa.
-Resumen de Pruebas de Regresión.
-Arquitectura del Sistema (Diagrama Lógico BD)
-Modelo de Datos (Diagrama Lógico BD)
-Segumiento de Pruebas CU.

-Elaboración de Diagramas de CU del Sistema por Actor.
</commit_message>
<xml_diff>
--- a/Construcción/Documentación Pruebas/Caso de Prueba - Visualizar Plan.docx
+++ b/Construcción/Documentación Pruebas/Caso de Prueba - Visualizar Plan.docx
@@ -600,7 +600,7 @@
           <w:r>
             <w:fldChar w:fldCharType="separate"/>
           </w:r>
-          <w:hyperlink w:anchor="_Toc18156263" w:history="1">
+          <w:hyperlink w:anchor="_Toc36304858" w:history="1">
             <w:r>
               <w:rPr>
                 <w:rStyle w:val="Hipervnculo"/>
@@ -627,7 +627,7 @@
                 <w:noProof/>
                 <w:webHidden/>
               </w:rPr>
-              <w:instrText xml:space="preserve"> PAGEREF _Toc18156263 \h </w:instrText>
+              <w:instrText xml:space="preserve"> PAGEREF _Toc36304858 \h </w:instrText>
             </w:r>
             <w:r>
               <w:rPr>
@@ -671,7 +671,7 @@
               <w:lang w:val="es-AR" w:eastAsia="es-AR"/>
             </w:rPr>
           </w:pPr>
-          <w:hyperlink w:anchor="_Toc18156264" w:history="1">
+          <w:hyperlink w:anchor="_Toc36304859" w:history="1">
             <w:r>
               <w:rPr>
                 <w:rStyle w:val="Hipervnculo"/>
@@ -698,7 +698,7 @@
                 <w:noProof/>
                 <w:webHidden/>
               </w:rPr>
-              <w:instrText xml:space="preserve"> PAGEREF _Toc18156264 \h </w:instrText>
+              <w:instrText xml:space="preserve"> PAGEREF _Toc36304859 \h </w:instrText>
             </w:r>
             <w:r>
               <w:rPr>
@@ -740,7 +740,7 @@
               <w:lang w:val="es-AR" w:eastAsia="es-AR"/>
             </w:rPr>
           </w:pPr>
-          <w:hyperlink w:anchor="_Toc18156265" w:history="1">
+          <w:hyperlink w:anchor="_Toc36304860" w:history="1">
             <w:r>
               <w:rPr>
                 <w:rStyle w:val="Hipervnculo"/>
@@ -767,7 +767,7 @@
                 <w:noProof/>
                 <w:webHidden/>
               </w:rPr>
-              <w:instrText xml:space="preserve"> PAGEREF _Toc18156265 \h </w:instrText>
+              <w:instrText xml:space="preserve"> PAGEREF _Toc36304860 \h </w:instrText>
             </w:r>
             <w:r>
               <w:rPr>
@@ -809,7 +809,7 @@
               <w:lang w:val="es-AR" w:eastAsia="es-AR"/>
             </w:rPr>
           </w:pPr>
-          <w:hyperlink w:anchor="_Toc18156266" w:history="1">
+          <w:hyperlink w:anchor="_Toc36304861" w:history="1">
             <w:r>
               <w:rPr>
                 <w:rStyle w:val="Hipervnculo"/>
@@ -836,7 +836,7 @@
                 <w:noProof/>
                 <w:webHidden/>
               </w:rPr>
-              <w:instrText xml:space="preserve"> PAGEREF _Toc18156266 \h </w:instrText>
+              <w:instrText xml:space="preserve"> PAGEREF _Toc36304861 \h </w:instrText>
             </w:r>
             <w:r>
               <w:rPr>
@@ -880,7 +880,7 @@
               <w:lang w:val="es-AR" w:eastAsia="es-AR"/>
             </w:rPr>
           </w:pPr>
-          <w:hyperlink w:anchor="_Toc18156267" w:history="1">
+          <w:hyperlink w:anchor="_Toc36304862" w:history="1">
             <w:r>
               <w:rPr>
                 <w:rStyle w:val="Hipervnculo"/>
@@ -907,7 +907,7 @@
                 <w:noProof/>
                 <w:webHidden/>
               </w:rPr>
-              <w:instrText xml:space="preserve"> PAGEREF _Toc18156267 \h </w:instrText>
+              <w:instrText xml:space="preserve"> PAGEREF _Toc36304862 \h </w:instrText>
             </w:r>
             <w:r>
               <w:rPr>
@@ -949,7 +949,7 @@
               <w:lang w:val="es-AR" w:eastAsia="es-AR"/>
             </w:rPr>
           </w:pPr>
-          <w:hyperlink w:anchor="_Toc18156268" w:history="1">
+          <w:hyperlink w:anchor="_Toc36304863" w:history="1">
             <w:r>
               <w:rPr>
                 <w:rStyle w:val="Hipervnculo"/>
@@ -976,7 +976,7 @@
                 <w:noProof/>
                 <w:webHidden/>
               </w:rPr>
-              <w:instrText xml:space="preserve"> PAGEREF _Toc18156268 \h </w:instrText>
+              <w:instrText xml:space="preserve"> PAGEREF _Toc36304863 \h </w:instrText>
             </w:r>
             <w:r>
               <w:rPr>
@@ -1018,7 +1018,7 @@
               <w:lang w:val="es-AR" w:eastAsia="es-AR"/>
             </w:rPr>
           </w:pPr>
-          <w:hyperlink w:anchor="_Toc18156269" w:history="1">
+          <w:hyperlink w:anchor="_Toc36304864" w:history="1">
             <w:r>
               <w:rPr>
                 <w:rStyle w:val="Hipervnculo"/>
@@ -1045,7 +1045,7 @@
                 <w:noProof/>
                 <w:webHidden/>
               </w:rPr>
-              <w:instrText xml:space="preserve"> PAGEREF _Toc18156269 \h </w:instrText>
+              <w:instrText xml:space="preserve"> PAGEREF _Toc36304864 \h </w:instrText>
             </w:r>
             <w:r>
               <w:rPr>
@@ -1089,7 +1089,7 @@
               <w:lang w:val="es-AR" w:eastAsia="es-AR"/>
             </w:rPr>
           </w:pPr>
-          <w:hyperlink w:anchor="_Toc18156270" w:history="1">
+          <w:hyperlink w:anchor="_Toc36304865" w:history="1">
             <w:r>
               <w:rPr>
                 <w:rStyle w:val="Hipervnculo"/>
@@ -1116,7 +1116,7 @@
                 <w:noProof/>
                 <w:webHidden/>
               </w:rPr>
-              <w:instrText xml:space="preserve"> PAGEREF _Toc18156270 \h </w:instrText>
+              <w:instrText xml:space="preserve"> PAGEREF _Toc36304865 \h </w:instrText>
             </w:r>
             <w:r>
               <w:rPr>
@@ -1158,7 +1158,7 @@
               <w:lang w:val="es-AR" w:eastAsia="es-AR"/>
             </w:rPr>
           </w:pPr>
-          <w:hyperlink w:anchor="_Toc18156271" w:history="1">
+          <w:hyperlink w:anchor="_Toc36304866" w:history="1">
             <w:r>
               <w:rPr>
                 <w:rStyle w:val="Hipervnculo"/>
@@ -1185,7 +1185,7 @@
                 <w:noProof/>
                 <w:webHidden/>
               </w:rPr>
-              <w:instrText xml:space="preserve"> PAGEREF _Toc18156271 \h </w:instrText>
+              <w:instrText xml:space="preserve"> PAGEREF _Toc36304866 \h </w:instrText>
             </w:r>
             <w:r>
               <w:rPr>
@@ -1227,7 +1227,7 @@
               <w:lang w:val="es-AR" w:eastAsia="es-AR"/>
             </w:rPr>
           </w:pPr>
-          <w:hyperlink w:anchor="_Toc18156272" w:history="1">
+          <w:hyperlink w:anchor="_Toc36304867" w:history="1">
             <w:r>
               <w:rPr>
                 <w:rStyle w:val="Hipervnculo"/>
@@ -1254,7 +1254,7 @@
                 <w:noProof/>
                 <w:webHidden/>
               </w:rPr>
-              <w:instrText xml:space="preserve"> PAGEREF _Toc18156272 \h </w:instrText>
+              <w:instrText xml:space="preserve"> PAGEREF _Toc36304867 \h </w:instrText>
             </w:r>
             <w:r>
               <w:rPr>
@@ -1298,7 +1298,7 @@
               <w:lang w:val="es-AR" w:eastAsia="es-AR"/>
             </w:rPr>
           </w:pPr>
-          <w:hyperlink w:anchor="_Toc18156273" w:history="1">
+          <w:hyperlink w:anchor="_Toc36304868" w:history="1">
             <w:r>
               <w:rPr>
                 <w:rStyle w:val="Hipervnculo"/>
@@ -1325,7 +1325,7 @@
                 <w:noProof/>
                 <w:webHidden/>
               </w:rPr>
-              <w:instrText xml:space="preserve"> PAGEREF _Toc18156273 \h </w:instrText>
+              <w:instrText xml:space="preserve"> PAGEREF _Toc36304868 \h </w:instrText>
             </w:r>
             <w:r>
               <w:rPr>
@@ -1367,7 +1367,7 @@
               <w:lang w:val="es-AR" w:eastAsia="es-AR"/>
             </w:rPr>
           </w:pPr>
-          <w:hyperlink w:anchor="_Toc18156274" w:history="1">
+          <w:hyperlink w:anchor="_Toc36304869" w:history="1">
             <w:r>
               <w:rPr>
                 <w:rStyle w:val="Hipervnculo"/>
@@ -1394,7 +1394,7 @@
                 <w:noProof/>
                 <w:webHidden/>
               </w:rPr>
-              <w:instrText xml:space="preserve"> PAGEREF _Toc18156274 \h </w:instrText>
+              <w:instrText xml:space="preserve"> PAGEREF _Toc36304869 \h </w:instrText>
             </w:r>
             <w:r>
               <w:rPr>
@@ -1436,7 +1436,7 @@
               <w:lang w:val="es-AR" w:eastAsia="es-AR"/>
             </w:rPr>
           </w:pPr>
-          <w:hyperlink w:anchor="_Toc18156275" w:history="1">
+          <w:hyperlink w:anchor="_Toc36304870" w:history="1">
             <w:r>
               <w:rPr>
                 <w:rStyle w:val="Hipervnculo"/>
@@ -1463,7 +1463,7 @@
                 <w:noProof/>
                 <w:webHidden/>
               </w:rPr>
-              <w:instrText xml:space="preserve"> PAGEREF _Toc18156275 \h </w:instrText>
+              <w:instrText xml:space="preserve"> PAGEREF _Toc36304870 \h </w:instrText>
             </w:r>
             <w:r>
               <w:rPr>
@@ -1507,7 +1507,7 @@
               <w:lang w:val="es-AR" w:eastAsia="es-AR"/>
             </w:rPr>
           </w:pPr>
-          <w:hyperlink w:anchor="_Toc18156276" w:history="1">
+          <w:hyperlink w:anchor="_Toc36304871" w:history="1">
             <w:r>
               <w:rPr>
                 <w:rStyle w:val="Hipervnculo"/>
@@ -1534,7 +1534,7 @@
                 <w:noProof/>
                 <w:webHidden/>
               </w:rPr>
-              <w:instrText xml:space="preserve"> PAGEREF _Toc18156276 \h </w:instrText>
+              <w:instrText xml:space="preserve"> PAGEREF _Toc36304871 \h </w:instrText>
             </w:r>
             <w:r>
               <w:rPr>
@@ -1578,7 +1578,7 @@
               <w:lang w:val="es-AR" w:eastAsia="es-AR"/>
             </w:rPr>
           </w:pPr>
-          <w:hyperlink w:anchor="_Toc18156277" w:history="1">
+          <w:hyperlink w:anchor="_Toc36304872" w:history="1">
             <w:r>
               <w:rPr>
                 <w:rStyle w:val="Hipervnculo"/>
@@ -1605,7 +1605,7 @@
                 <w:noProof/>
                 <w:webHidden/>
               </w:rPr>
-              <w:instrText xml:space="preserve"> PAGEREF _Toc18156277 \h </w:instrText>
+              <w:instrText xml:space="preserve"> PAGEREF _Toc36304872 \h </w:instrText>
             </w:r>
             <w:r>
               <w:rPr>
@@ -1649,7 +1649,7 @@
               <w:lang w:val="es-AR" w:eastAsia="es-AR"/>
             </w:rPr>
           </w:pPr>
-          <w:hyperlink w:anchor="_Toc18156278" w:history="1">
+          <w:hyperlink w:anchor="_Toc36304873" w:history="1">
             <w:r>
               <w:rPr>
                 <w:rStyle w:val="Hipervnculo"/>
@@ -1676,7 +1676,7 @@
                 <w:noProof/>
                 <w:webHidden/>
               </w:rPr>
-              <w:instrText xml:space="preserve"> PAGEREF _Toc18156278 \h </w:instrText>
+              <w:instrText xml:space="preserve"> PAGEREF _Toc36304873 \h </w:instrText>
             </w:r>
             <w:r>
               <w:rPr>
@@ -1718,7 +1718,7 @@
               <w:lang w:val="es-AR" w:eastAsia="es-AR"/>
             </w:rPr>
           </w:pPr>
-          <w:hyperlink w:anchor="_Toc18156279" w:history="1">
+          <w:hyperlink w:anchor="_Toc36304874" w:history="1">
             <w:r>
               <w:rPr>
                 <w:rStyle w:val="Hipervnculo"/>
@@ -1745,7 +1745,7 @@
                 <w:noProof/>
                 <w:webHidden/>
               </w:rPr>
-              <w:instrText xml:space="preserve"> PAGEREF _Toc18156279 \h </w:instrText>
+              <w:instrText xml:space="preserve"> PAGEREF _Toc36304874 \h </w:instrText>
             </w:r>
             <w:r>
               <w:rPr>
@@ -1787,7 +1787,7 @@
               <w:lang w:val="es-AR" w:eastAsia="es-AR"/>
             </w:rPr>
           </w:pPr>
-          <w:hyperlink w:anchor="_Toc18156280" w:history="1">
+          <w:hyperlink w:anchor="_Toc36304875" w:history="1">
             <w:r>
               <w:rPr>
                 <w:rStyle w:val="Hipervnculo"/>
@@ -1814,7 +1814,7 @@
                 <w:noProof/>
                 <w:webHidden/>
               </w:rPr>
-              <w:instrText xml:space="preserve"> PAGEREF _Toc18156280 \h </w:instrText>
+              <w:instrText xml:space="preserve"> PAGEREF _Toc36304875 \h </w:instrText>
             </w:r>
             <w:r>
               <w:rPr>
@@ -1858,7 +1858,7 @@
               <w:lang w:val="es-AR" w:eastAsia="es-AR"/>
             </w:rPr>
           </w:pPr>
-          <w:hyperlink w:anchor="_Toc18156281" w:history="1">
+          <w:hyperlink w:anchor="_Toc36304876" w:history="1">
             <w:r>
               <w:rPr>
                 <w:rStyle w:val="Hipervnculo"/>
@@ -1885,7 +1885,7 @@
                 <w:noProof/>
                 <w:webHidden/>
               </w:rPr>
-              <w:instrText xml:space="preserve"> PAGEREF _Toc18156281 \h </w:instrText>
+              <w:instrText xml:space="preserve"> PAGEREF _Toc36304876 \h </w:instrText>
             </w:r>
             <w:r>
               <w:rPr>
@@ -1927,7 +1927,7 @@
               <w:lang w:val="es-AR" w:eastAsia="es-AR"/>
             </w:rPr>
           </w:pPr>
-          <w:hyperlink w:anchor="_Toc18156282" w:history="1">
+          <w:hyperlink w:anchor="_Toc36304877" w:history="1">
             <w:r>
               <w:rPr>
                 <w:rStyle w:val="Hipervnculo"/>
@@ -1954,7 +1954,7 @@
                 <w:noProof/>
                 <w:webHidden/>
               </w:rPr>
-              <w:instrText xml:space="preserve"> PAGEREF _Toc18156282 \h </w:instrText>
+              <w:instrText xml:space="preserve"> PAGEREF _Toc36304877 \h </w:instrText>
             </w:r>
             <w:r>
               <w:rPr>
@@ -1996,7 +1996,7 @@
               <w:lang w:val="es-AR" w:eastAsia="es-AR"/>
             </w:rPr>
           </w:pPr>
-          <w:hyperlink w:anchor="_Toc18156283" w:history="1">
+          <w:hyperlink w:anchor="_Toc36304878" w:history="1">
             <w:r>
               <w:rPr>
                 <w:rStyle w:val="Hipervnculo"/>
@@ -2023,7 +2023,7 @@
                 <w:noProof/>
                 <w:webHidden/>
               </w:rPr>
-              <w:instrText xml:space="preserve"> PAGEREF _Toc18156283 \h </w:instrText>
+              <w:instrText xml:space="preserve"> PAGEREF _Toc36304878 \h </w:instrText>
             </w:r>
             <w:r>
               <w:rPr>
@@ -2067,7 +2067,7 @@
               <w:lang w:val="es-AR" w:eastAsia="es-AR"/>
             </w:rPr>
           </w:pPr>
-          <w:hyperlink w:anchor="_Toc18156284" w:history="1">
+          <w:hyperlink w:anchor="_Toc36304879" w:history="1">
             <w:r>
               <w:rPr>
                 <w:rStyle w:val="Hipervnculo"/>
@@ -2094,7 +2094,7 @@
                 <w:noProof/>
                 <w:webHidden/>
               </w:rPr>
-              <w:instrText xml:space="preserve"> PAGEREF _Toc18156284 \h </w:instrText>
+              <w:instrText xml:space="preserve"> PAGEREF _Toc36304879 \h </w:instrText>
             </w:r>
             <w:r>
               <w:rPr>
@@ -2114,7 +2114,7 @@
                 <w:noProof/>
                 <w:webHidden/>
               </w:rPr>
-              <w:t>15</w:t>
+              <w:t>16</w:t>
             </w:r>
             <w:r>
               <w:rPr>
@@ -2136,7 +2136,7 @@
               <w:lang w:val="es-AR" w:eastAsia="es-AR"/>
             </w:rPr>
           </w:pPr>
-          <w:hyperlink w:anchor="_Toc18156285" w:history="1">
+          <w:hyperlink w:anchor="_Toc36304880" w:history="1">
             <w:r>
               <w:rPr>
                 <w:rStyle w:val="Hipervnculo"/>
@@ -2163,7 +2163,7 @@
                 <w:noProof/>
                 <w:webHidden/>
               </w:rPr>
-              <w:instrText xml:space="preserve"> PAGEREF _Toc18156285 \h </w:instrText>
+              <w:instrText xml:space="preserve"> PAGEREF _Toc36304880 \h </w:instrText>
             </w:r>
             <w:r>
               <w:rPr>
@@ -2183,7 +2183,7 @@
                 <w:noProof/>
                 <w:webHidden/>
               </w:rPr>
-              <w:t>15</w:t>
+              <w:t>16</w:t>
             </w:r>
             <w:r>
               <w:rPr>
@@ -2205,7 +2205,7 @@
               <w:lang w:val="es-AR" w:eastAsia="es-AR"/>
             </w:rPr>
           </w:pPr>
-          <w:hyperlink w:anchor="_Toc18156286" w:history="1">
+          <w:hyperlink w:anchor="_Toc36304881" w:history="1">
             <w:r>
               <w:rPr>
                 <w:rStyle w:val="Hipervnculo"/>
@@ -2232,7 +2232,7 @@
                 <w:noProof/>
                 <w:webHidden/>
               </w:rPr>
-              <w:instrText xml:space="preserve"> PAGEREF _Toc18156286 \h </w:instrText>
+              <w:instrText xml:space="preserve"> PAGEREF _Toc36304881 \h </w:instrText>
             </w:r>
             <w:r>
               <w:rPr>
@@ -2276,13 +2276,13 @@
               <w:lang w:val="es-AR" w:eastAsia="es-AR"/>
             </w:rPr>
           </w:pPr>
-          <w:hyperlink w:anchor="_Toc18156287" w:history="1">
+          <w:hyperlink w:anchor="_Toc36304882" w:history="1">
             <w:r>
               <w:rPr>
                 <w:rStyle w:val="Hipervnculo"/>
                 <w:noProof/>
               </w:rPr>
-              <w:t>Caso de Prueba P004</w:t>
+              <w:t>Evaluación final de la Prueba 02 - Regresión</w:t>
             </w:r>
             <w:r>
               <w:rPr>
@@ -2303,7 +2303,7 @@
                 <w:noProof/>
                 <w:webHidden/>
               </w:rPr>
-              <w:instrText xml:space="preserve"> PAGEREF _Toc18156287 \h </w:instrText>
+              <w:instrText xml:space="preserve"> PAGEREF _Toc36304882 \h </w:instrText>
             </w:r>
             <w:r>
               <w:rPr>
@@ -2323,216 +2323,7 @@
                 <w:noProof/>
                 <w:webHidden/>
               </w:rPr>
-              <w:t>17</w:t>
-            </w:r>
-            <w:r>
-              <w:rPr>
-                <w:noProof/>
-                <w:webHidden/>
-              </w:rPr>
-              <w:fldChar w:fldCharType="end"/>
-            </w:r>
-          </w:hyperlink>
-        </w:p>
-        <w:p>
-          <w:pPr>
-            <w:pStyle w:val="TDC3"/>
-            <w:rPr>
-              <w:rFonts w:eastAsiaTheme="minorEastAsia"/>
-              <w:noProof/>
-              <w:sz w:val="22"/>
-              <w:szCs w:val="22"/>
-              <w:lang w:val="es-AR" w:eastAsia="es-AR"/>
-            </w:rPr>
-          </w:pPr>
-          <w:hyperlink w:anchor="_Toc18156288" w:history="1">
-            <w:r>
-              <w:rPr>
-                <w:rStyle w:val="Hipervnculo"/>
-                <w:noProof/>
-              </w:rPr>
-              <w:t>Descripción</w:t>
-            </w:r>
-            <w:r>
-              <w:rPr>
-                <w:noProof/>
-                <w:webHidden/>
-              </w:rPr>
-              <w:tab/>
-            </w:r>
-            <w:r>
-              <w:rPr>
-                <w:noProof/>
-                <w:webHidden/>
-              </w:rPr>
-              <w:fldChar w:fldCharType="begin"/>
-            </w:r>
-            <w:r>
-              <w:rPr>
-                <w:noProof/>
-                <w:webHidden/>
-              </w:rPr>
-              <w:instrText xml:space="preserve"> PAGEREF _Toc18156288 \h </w:instrText>
-            </w:r>
-            <w:r>
-              <w:rPr>
-                <w:noProof/>
-                <w:webHidden/>
-              </w:rPr>
-            </w:r>
-            <w:r>
-              <w:rPr>
-                <w:noProof/>
-                <w:webHidden/>
-              </w:rPr>
-              <w:fldChar w:fldCharType="separate"/>
-            </w:r>
-            <w:r>
-              <w:rPr>
-                <w:noProof/>
-                <w:webHidden/>
-              </w:rPr>
-              <w:t>17</w:t>
-            </w:r>
-            <w:r>
-              <w:rPr>
-                <w:noProof/>
-                <w:webHidden/>
-              </w:rPr>
-              <w:fldChar w:fldCharType="end"/>
-            </w:r>
-          </w:hyperlink>
-        </w:p>
-        <w:p>
-          <w:pPr>
-            <w:pStyle w:val="TDC3"/>
-            <w:rPr>
-              <w:rFonts w:eastAsiaTheme="minorEastAsia"/>
-              <w:noProof/>
-              <w:sz w:val="22"/>
-              <w:szCs w:val="22"/>
-              <w:lang w:val="es-AR" w:eastAsia="es-AR"/>
-            </w:rPr>
-          </w:pPr>
-          <w:hyperlink w:anchor="_Toc18156289" w:history="1">
-            <w:r>
-              <w:rPr>
-                <w:rStyle w:val="Hipervnculo"/>
-                <w:noProof/>
-              </w:rPr>
-              <w:t>Evaluación de la Prueba</w:t>
-            </w:r>
-            <w:r>
-              <w:rPr>
-                <w:noProof/>
-                <w:webHidden/>
-              </w:rPr>
-              <w:tab/>
-            </w:r>
-            <w:r>
-              <w:rPr>
-                <w:noProof/>
-                <w:webHidden/>
-              </w:rPr>
-              <w:fldChar w:fldCharType="begin"/>
-            </w:r>
-            <w:r>
-              <w:rPr>
-                <w:noProof/>
-                <w:webHidden/>
-              </w:rPr>
-              <w:instrText xml:space="preserve"> PAGEREF _Toc18156289 \h </w:instrText>
-            </w:r>
-            <w:r>
-              <w:rPr>
-                <w:noProof/>
-                <w:webHidden/>
-              </w:rPr>
-            </w:r>
-            <w:r>
-              <w:rPr>
-                <w:noProof/>
-                <w:webHidden/>
-              </w:rPr>
-              <w:fldChar w:fldCharType="separate"/>
-            </w:r>
-            <w:r>
-              <w:rPr>
-                <w:noProof/>
-                <w:webHidden/>
-              </w:rPr>
-              <w:t>17</w:t>
-            </w:r>
-            <w:r>
-              <w:rPr>
-                <w:noProof/>
-                <w:webHidden/>
-              </w:rPr>
-              <w:fldChar w:fldCharType="end"/>
-            </w:r>
-          </w:hyperlink>
-        </w:p>
-        <w:p>
-          <w:pPr>
-            <w:pStyle w:val="TDC2"/>
-            <w:rPr>
-              <w:rFonts w:eastAsiaTheme="minorEastAsia"/>
-              <w:i w:val="0"/>
-              <w:iCs w:val="0"/>
-              <w:noProof/>
-              <w:sz w:val="22"/>
-              <w:szCs w:val="22"/>
-              <w:lang w:val="es-AR" w:eastAsia="es-AR"/>
-            </w:rPr>
-          </w:pPr>
-          <w:hyperlink w:anchor="_Toc18156290" w:history="1">
-            <w:r>
-              <w:rPr>
-                <w:rStyle w:val="Hipervnculo"/>
-                <w:noProof/>
-              </w:rPr>
-              <w:t>Evaluación final de la Prueba 02 - Regresión</w:t>
-            </w:r>
-            <w:r>
-              <w:rPr>
-                <w:noProof/>
-                <w:webHidden/>
-              </w:rPr>
-              <w:tab/>
-            </w:r>
-            <w:r>
-              <w:rPr>
-                <w:noProof/>
-                <w:webHidden/>
-              </w:rPr>
-              <w:fldChar w:fldCharType="begin"/>
-            </w:r>
-            <w:r>
-              <w:rPr>
-                <w:noProof/>
-                <w:webHidden/>
-              </w:rPr>
-              <w:instrText xml:space="preserve"> PAGEREF _Toc18156290 \h </w:instrText>
-            </w:r>
-            <w:r>
-              <w:rPr>
-                <w:noProof/>
-                <w:webHidden/>
-              </w:rPr>
-            </w:r>
-            <w:r>
-              <w:rPr>
-                <w:noProof/>
-                <w:webHidden/>
-              </w:rPr>
-              <w:fldChar w:fldCharType="separate"/>
-            </w:r>
-            <w:r>
-              <w:rPr>
-                <w:noProof/>
-                <w:webHidden/>
-              </w:rPr>
-              <w:t>19</w:t>
+              <w:t>18</w:t>
             </w:r>
             <w:r>
               <w:rPr>
@@ -2604,7 +2395,7 @@
       <w:r>
         <w:t xml:space="preserve"> </w:t>
       </w:r>
-      <w:bookmarkStart w:id="0" w:name="_Toc18156263"/>
+      <w:bookmarkStart w:id="0" w:name="_Toc36304858"/>
       <w:r>
         <w:rPr>
           <w:bCs w:val="0"/>
@@ -2634,7 +2425,7 @@
           <w:szCs w:val="28"/>
         </w:rPr>
       </w:pPr>
-      <w:bookmarkStart w:id="2" w:name="_Toc18156264"/>
+      <w:bookmarkStart w:id="2" w:name="_Toc36304859"/>
       <w:r>
         <w:t>Caso de Prueba P001</w:t>
       </w:r>
@@ -2655,7 +2446,7 @@
       <w:pPr>
         <w:pStyle w:val="PSI-Ttulo3"/>
       </w:pPr>
-      <w:bookmarkStart w:id="3" w:name="_Toc18156265"/>
+      <w:bookmarkStart w:id="3" w:name="_Toc36304860"/>
       <w:r>
         <w:t>Descripción</w:t>
       </w:r>
@@ -2688,7 +2479,7 @@
       <w:pPr>
         <w:pStyle w:val="PSI-Ttulo3"/>
       </w:pPr>
-      <w:bookmarkStart w:id="4" w:name="_Toc18156266"/>
+      <w:bookmarkStart w:id="4" w:name="_Toc36304861"/>
       <w:r>
         <w:t>Evaluación de la Prueba</w:t>
       </w:r>
@@ -3864,7 +3655,7 @@
           <w:szCs w:val="28"/>
         </w:rPr>
       </w:pPr>
-      <w:bookmarkStart w:id="5" w:name="_Toc18156267"/>
+      <w:bookmarkStart w:id="5" w:name="_Toc36304862"/>
       <w:r>
         <w:t>Caso de Prueba P002</w:t>
       </w:r>
@@ -3884,7 +3675,7 @@
       <w:pPr>
         <w:pStyle w:val="PSI-Ttulo3"/>
       </w:pPr>
-      <w:bookmarkStart w:id="6" w:name="_Toc18156268"/>
+      <w:bookmarkStart w:id="6" w:name="_Toc36304863"/>
       <w:r>
         <w:t>Descripción</w:t>
       </w:r>
@@ -3925,7 +3716,7 @@
       <w:pPr>
         <w:pStyle w:val="PSI-Ttulo3"/>
       </w:pPr>
-      <w:bookmarkStart w:id="7" w:name="_Toc18156269"/>
+      <w:bookmarkStart w:id="7" w:name="_Toc36304864"/>
       <w:r>
         <w:t>Evaluación de la Prueba</w:t>
       </w:r>
@@ -5965,7 +5756,7 @@
       <w:pPr>
         <w:pStyle w:val="PSI-Ttulo2"/>
       </w:pPr>
-      <w:bookmarkStart w:id="8" w:name="_Toc18156270"/>
+      <w:bookmarkStart w:id="8" w:name="_Toc36304865"/>
       <w:r>
         <w:t>C</w:t>
       </w:r>
@@ -5994,7 +5785,7 @@
       <w:pPr>
         <w:pStyle w:val="PSI-Ttulo3"/>
       </w:pPr>
-      <w:bookmarkStart w:id="9" w:name="_Toc18156271"/>
+      <w:bookmarkStart w:id="9" w:name="_Toc36304866"/>
       <w:r>
         <w:t>Descripción</w:t>
       </w:r>
@@ -6034,7 +5825,7 @@
       <w:pPr>
         <w:pStyle w:val="PSI-Ttulo3"/>
       </w:pPr>
-      <w:bookmarkStart w:id="10" w:name="_Toc18156272"/>
+      <w:bookmarkStart w:id="10" w:name="_Toc36304867"/>
       <w:r>
         <w:t>Evaluación de la Prueba</w:t>
       </w:r>
@@ -7217,7 +7008,7 @@
           <w:szCs w:val="28"/>
         </w:rPr>
       </w:pPr>
-      <w:bookmarkStart w:id="11" w:name="_Toc18156273"/>
+      <w:bookmarkStart w:id="11" w:name="_Toc36304868"/>
       <w:r>
         <w:t xml:space="preserve">Caso de </w:t>
       </w:r>
@@ -7240,7 +7031,7 @@
       <w:pPr>
         <w:pStyle w:val="PSI-Ttulo3"/>
       </w:pPr>
-      <w:bookmarkStart w:id="12" w:name="_Toc18156274"/>
+      <w:bookmarkStart w:id="12" w:name="_Toc36304869"/>
       <w:r>
         <w:t>Descripción</w:t>
       </w:r>
@@ -7298,7 +7089,7 @@
       <w:pPr>
         <w:pStyle w:val="PSI-Ttulo3"/>
       </w:pPr>
-      <w:bookmarkStart w:id="13" w:name="_Toc18156275"/>
+      <w:bookmarkStart w:id="13" w:name="_Toc36304870"/>
       <w:r>
         <w:t>Evaluación de la Prueba</w:t>
       </w:r>
@@ -8783,7 +8574,7 @@
       <w:pPr>
         <w:pStyle w:val="PSI-Ttulo2"/>
       </w:pPr>
-      <w:bookmarkStart w:id="14" w:name="_Toc18156276"/>
+      <w:bookmarkStart w:id="14" w:name="_Toc36304871"/>
       <w:r>
         <w:t>Evaluación final de la Prueba</w:t>
       </w:r>
@@ -8823,7 +8614,7 @@
           <w:bCs w:val="0"/>
         </w:rPr>
       </w:pPr>
-      <w:bookmarkStart w:id="15" w:name="_Toc18156277"/>
+      <w:bookmarkStart w:id="15" w:name="_Toc36304872"/>
       <w:r>
         <w:rPr>
           <w:bCs w:val="0"/>
@@ -8863,7 +8654,7 @@
           <w:szCs w:val="28"/>
         </w:rPr>
       </w:pPr>
-      <w:bookmarkStart w:id="16" w:name="_Toc18156278"/>
+      <w:bookmarkStart w:id="16" w:name="_Toc36304873"/>
       <w:r>
         <w:t>Caso de Prueba P001</w:t>
       </w:r>
@@ -8878,7 +8669,7 @@
       <w:pPr>
         <w:pStyle w:val="PSI-Ttulo3"/>
       </w:pPr>
-      <w:bookmarkStart w:id="17" w:name="_Toc18156279"/>
+      <w:bookmarkStart w:id="17" w:name="_Toc36304874"/>
       <w:r>
         <w:t>Descripción</w:t>
       </w:r>
@@ -8905,7 +8696,7 @@
       <w:pPr>
         <w:pStyle w:val="PSI-Ttulo3"/>
       </w:pPr>
-      <w:bookmarkStart w:id="18" w:name="_Toc18156280"/>
+      <w:bookmarkStart w:id="18" w:name="_Toc36304875"/>
       <w:r>
         <w:t>Evaluación de la Prueba</w:t>
       </w:r>
@@ -10064,7 +9855,7 @@
           <w:szCs w:val="28"/>
         </w:rPr>
       </w:pPr>
-      <w:bookmarkStart w:id="19" w:name="_Toc18156281"/>
+      <w:bookmarkStart w:id="19" w:name="_Toc36304876"/>
       <w:r>
         <w:lastRenderedPageBreak/>
         <w:t>Caso de Prueba P002</w:t>
@@ -10085,7 +9876,7 @@
       <w:pPr>
         <w:pStyle w:val="PSI-Ttulo3"/>
       </w:pPr>
-      <w:bookmarkStart w:id="20" w:name="_Toc18156282"/>
+      <w:bookmarkStart w:id="20" w:name="_Toc36304877"/>
       <w:r>
         <w:t>Descripción</w:t>
       </w:r>
@@ -10114,7 +9905,7 @@
       <w:pPr>
         <w:pStyle w:val="PSI-Ttulo3"/>
       </w:pPr>
-      <w:bookmarkStart w:id="21" w:name="_Toc18156283"/>
+      <w:bookmarkStart w:id="21" w:name="_Toc36304878"/>
       <w:r>
         <w:t>Evaluación de la Prueba</w:t>
       </w:r>
@@ -12185,11 +11976,52 @@
     </w:p>
     <w:p>
       <w:pPr>
+        <w:rPr>
+          <w:sz w:val="24"/>
+          <w:szCs w:val="24"/>
+        </w:rPr>
+      </w:pPr>
+    </w:p>
+    <w:p>
+      <w:pPr>
+        <w:rPr>
+          <w:sz w:val="24"/>
+          <w:szCs w:val="24"/>
+        </w:rPr>
+      </w:pPr>
+    </w:p>
+    <w:p>
+      <w:pPr>
+        <w:rPr>
+          <w:sz w:val="24"/>
+          <w:szCs w:val="24"/>
+        </w:rPr>
+      </w:pPr>
+    </w:p>
+    <w:p>
+      <w:pPr>
+        <w:rPr>
+          <w:sz w:val="24"/>
+          <w:szCs w:val="24"/>
+        </w:rPr>
+      </w:pPr>
+    </w:p>
+    <w:p>
+      <w:pPr>
         <w:pStyle w:val="PSI-Ttulo2"/>
-      </w:pPr>
-      <w:bookmarkStart w:id="22" w:name="_Toc18156284"/>
+        <w:rPr>
+          <w:color w:val="365F91" w:themeColor="accent1" w:themeShade="BF"/>
+          <w:sz w:val="28"/>
+          <w:szCs w:val="28"/>
+        </w:rPr>
+      </w:pPr>
+      <w:bookmarkStart w:id="22" w:name="_Toc36304879"/>
       <w:r>
-        <w:t>Caso de Prueba P003</w:t>
+        <w:lastRenderedPageBreak/>
+        <w:t>Caso de Prueba P00</w:t>
+      </w:r>
+      <w:r>
+        <w:t>3</w:t>
       </w:r>
       <w:bookmarkEnd w:id="22"/>
     </w:p>
@@ -12200,20 +12032,14 @@
     </w:p>
     <w:p>
       <w:pPr>
-        <w:pStyle w:val="PSI-Ttulo2"/>
-        <w:rPr>
-          <w:color w:val="365F91" w:themeColor="accent1" w:themeShade="BF"/>
-          <w:sz w:val="28"/>
-          <w:szCs w:val="28"/>
-          <w:lang w:val="es-ES"/>
-        </w:rPr>
+        <w:pStyle w:val="PSI-Ttulo3"/>
       </w:pPr>
     </w:p>
     <w:p>
       <w:pPr>
         <w:pStyle w:val="PSI-Ttulo3"/>
       </w:pPr>
-      <w:bookmarkStart w:id="23" w:name="_Toc18156285"/>
+      <w:bookmarkStart w:id="23" w:name="_Toc36304880"/>
       <w:r>
         <w:t>Descripción</w:t>
       </w:r>
@@ -12230,7 +12056,7 @@
         <w:t xml:space="preserve">Este caso de prueba, tiene como objetivo probar </w:t>
       </w:r>
       <w:r>
-        <w:t xml:space="preserve">que el botón "Cancelar" al ser </w:t>
+        <w:t xml:space="preserve">que el botón "Visualizar Plan", al ser </w:t>
       </w:r>
       <w:proofErr w:type="spellStart"/>
       <w:r>
@@ -12238,16 +12064,23 @@
       </w:r>
       <w:proofErr w:type="spellEnd"/>
       <w:r>
-        <w:t xml:space="preserve">, regrese a la pantalla principal del sistema VASPA. </w:t>
+        <w:t>, abra una nueva pestaña del navegador, permitiéndole al usuario visualizar el plan .</w:t>
+      </w:r>
+      <w:proofErr w:type="spellStart"/>
+      <w:r>
+        <w:t>pdf</w:t>
+      </w:r>
+      <w:proofErr w:type="spellEnd"/>
+      <w:r>
+        <w:t xml:space="preserve"> correspondiente a la carrera seleccionada previamente.   </w:t>
       </w:r>
     </w:p>
     <w:p>
       <w:pPr>
         <w:pStyle w:val="PSI-Ttulo3"/>
       </w:pPr>
-      <w:bookmarkStart w:id="24" w:name="_Toc18156286"/>
+      <w:bookmarkStart w:id="24" w:name="_Toc36304881"/>
       <w:r>
-        <w:lastRenderedPageBreak/>
         <w:t>Evaluación de la Prueba</w:t>
       </w:r>
       <w:bookmarkEnd w:id="24"/>
@@ -12260,7 +12093,7 @@
         <w:pStyle w:val="PSI-Normal"/>
       </w:pPr>
       <w:r>
-        <w:t xml:space="preserve">Realizada e Insatisfactoria. </w:t>
+        <w:t>Realizada y Satisfactoria.</w:t>
       </w:r>
     </w:p>
     <w:p>
@@ -12591,7 +12424,10 @@
               <w:t xml:space="preserve">ID/Nombre Caso de Prueba: </w:t>
             </w:r>
             <w:r>
-              <w:t>P003</w:t>
+              <w:t>P00</w:t>
+            </w:r>
+            <w:r>
+              <w:t>3</w:t>
             </w:r>
           </w:p>
         </w:tc>
@@ -13097,7 +12933,7 @@
               <w:left w:val="single" w:sz="1" w:space="0" w:color="000000"/>
               <w:bottom w:val="single" w:sz="1" w:space="0" w:color="000000"/>
             </w:tcBorders>
-            <w:shd w:val="clear" w:color="auto" w:fill="D99594" w:themeFill="accent2" w:themeFillTint="99"/>
+            <w:shd w:val="clear" w:color="auto" w:fill="FFFFFF" w:themeFill="background1"/>
           </w:tcPr>
           <w:p>
             <w:pPr>
@@ -13123,7 +12959,39 @@
               <w:left w:val="single" w:sz="1" w:space="0" w:color="000000"/>
               <w:bottom w:val="single" w:sz="1" w:space="0" w:color="000000"/>
             </w:tcBorders>
-            <w:shd w:val="clear" w:color="auto" w:fill="D99594" w:themeFill="accent2" w:themeFillTint="99"/>
+            <w:shd w:val="clear" w:color="auto" w:fill="FFFFFF" w:themeFill="background1"/>
+          </w:tcPr>
+          <w:p>
+            <w:pPr>
+              <w:pStyle w:val="PSI-Normal"/>
+              <w:jc w:val="left"/>
+            </w:pPr>
+            <w:r>
+              <w:t>Haber seleccionad</w:t>
+            </w:r>
+            <w:r>
+              <w:lastRenderedPageBreak/>
+              <w:t>o una carrera (ítem) de la barra desplegable "Carrera" previamente.</w:t>
+            </w:r>
+          </w:p>
+          <w:p>
+            <w:pPr>
+              <w:pStyle w:val="PSI-Normal"/>
+              <w:jc w:val="left"/>
+            </w:pPr>
+            <w:r>
+              <w:t xml:space="preserve">Contar con el plan de la carrera cargado. </w:t>
+            </w:r>
+          </w:p>
+        </w:tc>
+        <w:tc>
+          <w:tcPr>
+            <w:tcW w:w="1559" w:type="dxa"/>
+            <w:tcBorders>
+              <w:left w:val="single" w:sz="1" w:space="0" w:color="000000"/>
+              <w:bottom w:val="single" w:sz="1" w:space="0" w:color="000000"/>
+            </w:tcBorders>
+            <w:shd w:val="clear" w:color="auto" w:fill="FFFFFF" w:themeFill="background1"/>
           </w:tcPr>
           <w:p>
             <w:pPr>
@@ -13138,19 +13006,18 @@
                 <w:rFonts w:ascii="Arial" w:hAnsi="Arial"/>
                 <w:sz w:val="20"/>
               </w:rPr>
-              <w:t>N/A</w:t>
-            </w:r>
-          </w:p>
-        </w:tc>
-        <w:tc>
-          <w:tcPr>
-            <w:tcW w:w="1559" w:type="dxa"/>
-            <w:tcBorders>
-              <w:left w:val="single" w:sz="1" w:space="0" w:color="000000"/>
-              <w:bottom w:val="single" w:sz="1" w:space="0" w:color="000000"/>
-            </w:tcBorders>
-            <w:shd w:val="clear" w:color="auto" w:fill="D99594" w:themeFill="accent2" w:themeFillTint="99"/>
-          </w:tcPr>
+              <w:lastRenderedPageBreak/>
+              <w:t xml:space="preserve">Carrera "016 - Analista de Sistemas" de la barra </w:t>
+            </w:r>
+            <w:r>
+              <w:rPr>
+                <w:rFonts w:ascii="Arial" w:hAnsi="Arial"/>
+                <w:sz w:val="20"/>
+              </w:rPr>
+              <w:lastRenderedPageBreak/>
+              <w:t xml:space="preserve">desplegable  carrera. </w:t>
+            </w:r>
+          </w:p>
           <w:p>
             <w:pPr>
               <w:pStyle w:val="TableContents"/>
@@ -13159,12 +13026,35 @@
                 <w:sz w:val="20"/>
               </w:rPr>
             </w:pPr>
-            <w:r>
-              <w:rPr>
-                <w:rFonts w:ascii="Arial" w:hAnsi="Arial"/>
-                <w:sz w:val="20"/>
-              </w:rPr>
-              <w:t>N/A</w:t>
+          </w:p>
+          <w:p>
+            <w:pPr>
+              <w:pStyle w:val="TableContents"/>
+              <w:rPr>
+                <w:rFonts w:ascii="Arial" w:hAnsi="Arial"/>
+                <w:sz w:val="20"/>
+              </w:rPr>
+            </w:pPr>
+            <w:r>
+              <w:rPr>
+                <w:rFonts w:ascii="Arial" w:hAnsi="Arial"/>
+                <w:sz w:val="20"/>
+              </w:rPr>
+              <w:t>Presionar el botón "Visualizar Plan" corresp</w:t>
+            </w:r>
+            <w:r>
+              <w:rPr>
+                <w:rFonts w:ascii="Arial" w:hAnsi="Arial"/>
+                <w:sz w:val="20"/>
+              </w:rPr>
+              <w:t>ondiente al código de plan 016P4</w:t>
+            </w:r>
+            <w:r>
+              <w:rPr>
+                <w:rFonts w:ascii="Arial" w:hAnsi="Arial"/>
+                <w:sz w:val="20"/>
+              </w:rPr>
+              <w:t xml:space="preserve">.   </w:t>
             </w:r>
           </w:p>
         </w:tc>
@@ -13176,27 +13066,35 @@
               <w:left w:val="single" w:sz="1" w:space="0" w:color="000000"/>
               <w:bottom w:val="single" w:sz="1" w:space="0" w:color="000000"/>
             </w:tcBorders>
-            <w:shd w:val="clear" w:color="auto" w:fill="D99594" w:themeFill="accent2" w:themeFillTint="99"/>
+            <w:shd w:val="clear" w:color="auto" w:fill="FFFFFF" w:themeFill="background1"/>
           </w:tcPr>
           <w:p>
             <w:pPr>
               <w:pStyle w:val="PSI-Normal"/>
               <w:spacing w:before="0" w:line="240" w:lineRule="auto"/>
               <w:ind w:left="360"/>
-              <w:rPr>
-                <w:rFonts w:ascii="Arial" w:hAnsi="Arial"/>
-                <w:sz w:val="20"/>
-              </w:rPr>
-            </w:pPr>
-            <w:r>
-              <w:t xml:space="preserve">Regresar a la pantalla principal del Sistema VASPA. </w:t>
-            </w:r>
-            <w:r>
-              <w:rPr>
-                <w:rFonts w:ascii="Arial" w:hAnsi="Arial"/>
-                <w:sz w:val="20"/>
-              </w:rPr>
+            </w:pPr>
+            <w:r>
+              <w:lastRenderedPageBreak/>
+              <w:t xml:space="preserve"> Visualizar el plan .</w:t>
+            </w:r>
+            <w:proofErr w:type="spellStart"/>
+            <w:r>
+              <w:t>pdf</w:t>
+            </w:r>
+            <w:proofErr w:type="spellEnd"/>
+            <w:r>
+              <w:t xml:space="preserve"> correspo</w:t>
+            </w:r>
+            <w:r>
+              <w:t>ndiente al código del plan 016P4</w:t>
+            </w:r>
+            <w:r>
               <w:t xml:space="preserve"> </w:t>
+            </w:r>
+            <w:r>
+              <w:lastRenderedPageBreak/>
+              <w:t xml:space="preserve">en una nueva pestaña del navegador, correctamente. </w:t>
             </w:r>
           </w:p>
         </w:tc>
@@ -13209,7 +13107,7 @@
               <w:bottom w:val="single" w:sz="1" w:space="0" w:color="000000"/>
               <w:right w:val="single" w:sz="1" w:space="0" w:color="000000"/>
             </w:tcBorders>
-            <w:shd w:val="clear" w:color="auto" w:fill="D99594" w:themeFill="accent2" w:themeFillTint="99"/>
+            <w:shd w:val="clear" w:color="auto" w:fill="FFFFFF" w:themeFill="background1"/>
           </w:tcPr>
           <w:p>
             <w:pPr>
@@ -13224,7 +13122,8 @@
                 <w:rFonts w:ascii="Arial" w:hAnsi="Arial"/>
                 <w:sz w:val="20"/>
               </w:rPr>
-              <w:t xml:space="preserve">Insatisfactorio. </w:t>
+              <w:lastRenderedPageBreak/>
+              <w:t>Satisfactorio.</w:t>
             </w:r>
           </w:p>
           <w:p>
@@ -13240,7 +13139,28 @@
                 <w:rFonts w:ascii="Arial" w:hAnsi="Arial"/>
                 <w:sz w:val="20"/>
               </w:rPr>
-              <w:t xml:space="preserve">No se ha regresado a la pantalla principal del sistema VASPA. El botón no cuenta con ninguna funcionalidad. </w:t>
+              <w:t xml:space="preserve">Correcta visualización del </w:t>
+            </w:r>
+            <w:r>
+              <w:t>plan .</w:t>
+            </w:r>
+            <w:proofErr w:type="spellStart"/>
+            <w:r>
+              <w:t>pdf</w:t>
+            </w:r>
+            <w:proofErr w:type="spellEnd"/>
+            <w:r>
+              <w:t xml:space="preserve"> </w:t>
+            </w:r>
+            <w:r>
+              <w:lastRenderedPageBreak/>
+              <w:t>correspo</w:t>
+            </w:r>
+            <w:r>
+              <w:t>ndiente al código del plan 016P4</w:t>
+            </w:r>
+            <w:r>
+              <w:t xml:space="preserve"> en una nueva pestaña del navegador, correctamente.</w:t>
             </w:r>
           </w:p>
         </w:tc>
@@ -13248,1084 +13168,28 @@
       <w:tr>
         <w:tc>
           <w:tcPr>
-            <w:tcW w:w="8931" w:type="dxa"/>
-            <w:gridSpan w:val="7"/>
-            <w:tcBorders>
-              <w:left w:val="single" w:sz="1" w:space="0" w:color="000000"/>
-              <w:bottom w:val="single" w:sz="1" w:space="0" w:color="000000"/>
-              <w:right w:val="single" w:sz="1" w:space="0" w:color="000000"/>
-            </w:tcBorders>
-            <w:shd w:val="clear" w:color="auto" w:fill="E6E6E6"/>
-          </w:tcPr>
-          <w:p>
-            <w:pPr>
-              <w:pStyle w:val="PSI-Normal"/>
-            </w:pPr>
-            <w:r>
-              <w:rPr>
-                <w:rFonts w:ascii="Arial" w:hAnsi="Arial"/>
-                <w:b/>
-                <w:bCs/>
-                <w:sz w:val="20"/>
-              </w:rPr>
-              <w:t xml:space="preserve">Criterios de Aprobación del Caso de Prueba: </w:t>
-            </w:r>
-            <w:r>
-              <w:rPr>
-                <w:rFonts w:ascii="Arial" w:hAnsi="Arial"/>
-                <w:bCs/>
-                <w:sz w:val="20"/>
-              </w:rPr>
-              <w:t xml:space="preserve">Será exitoso si al </w:t>
-            </w:r>
-            <w:proofErr w:type="spellStart"/>
-            <w:r>
-              <w:rPr>
-                <w:rFonts w:ascii="Arial" w:hAnsi="Arial"/>
-                <w:bCs/>
-                <w:sz w:val="20"/>
-              </w:rPr>
-              <w:t>clickear</w:t>
-            </w:r>
-            <w:proofErr w:type="spellEnd"/>
-            <w:r>
-              <w:rPr>
-                <w:rFonts w:ascii="Arial" w:hAnsi="Arial"/>
-                <w:bCs/>
-                <w:sz w:val="20"/>
-              </w:rPr>
-              <w:t xml:space="preserve"> </w:t>
-            </w:r>
-            <w:r>
-              <w:t xml:space="preserve">el botón "Cancelar", este regrese a la pantalla principal del sistema VASPA. </w:t>
-            </w:r>
-          </w:p>
-        </w:tc>
-      </w:tr>
-      <w:tr>
-        <w:tc>
-          <w:tcPr>
-            <w:tcW w:w="8931" w:type="dxa"/>
-            <w:gridSpan w:val="7"/>
-            <w:tcBorders>
-              <w:left w:val="single" w:sz="1" w:space="0" w:color="000000"/>
-              <w:bottom w:val="single" w:sz="1" w:space="0" w:color="000000"/>
-              <w:right w:val="single" w:sz="1" w:space="0" w:color="000000"/>
-            </w:tcBorders>
+            <w:tcW w:w="851" w:type="dxa"/>
+            <w:tcBorders>
+              <w:left w:val="single" w:sz="1" w:space="0" w:color="000000"/>
+              <w:bottom w:val="single" w:sz="1" w:space="0" w:color="000000"/>
+            </w:tcBorders>
+            <w:shd w:val="clear" w:color="auto" w:fill="FFFFFF" w:themeFill="background1"/>
           </w:tcPr>
           <w:p>
             <w:pPr>
               <w:pStyle w:val="TableContents"/>
               <w:rPr>
                 <w:rFonts w:ascii="Arial" w:hAnsi="Arial"/>
-                <w:color w:val="0000FF"/>
-                <w:sz w:val="20"/>
-              </w:rPr>
-            </w:pPr>
-            <w:r>
-              <w:rPr>
-                <w:rFonts w:ascii="Arial" w:hAnsi="Arial"/>
-                <w:b/>
-                <w:bCs/>
-                <w:sz w:val="20"/>
-              </w:rPr>
-              <w:t>Decisión de Aprobación del Caso de Prueba:</w:t>
-            </w:r>
-            <w:r>
-              <w:rPr>
-                <w:rFonts w:ascii="Arial" w:hAnsi="Arial"/>
-                <w:sz w:val="20"/>
-              </w:rPr>
-              <w:t xml:space="preserve">    Aprobó: ___    Fallo: _X_ </w:t>
-            </w:r>
-          </w:p>
-        </w:tc>
-      </w:tr>
-      <w:tr>
-        <w:tc>
-          <w:tcPr>
-            <w:tcW w:w="8931" w:type="dxa"/>
-            <w:gridSpan w:val="7"/>
-            <w:tcBorders>
-              <w:left w:val="single" w:sz="1" w:space="0" w:color="000000"/>
-              <w:bottom w:val="single" w:sz="1" w:space="0" w:color="000000"/>
-              <w:right w:val="single" w:sz="1" w:space="0" w:color="000000"/>
-            </w:tcBorders>
-          </w:tcPr>
-          <w:p>
-            <w:pPr>
-              <w:pStyle w:val="TableContents"/>
-              <w:rPr>
-                <w:rFonts w:ascii="Arial" w:hAnsi="Arial"/>
-                <w:sz w:val="20"/>
-              </w:rPr>
-            </w:pPr>
-            <w:r>
-              <w:rPr>
-                <w:rFonts w:ascii="Arial" w:hAnsi="Arial"/>
-                <w:b/>
-                <w:bCs/>
-                <w:sz w:val="20"/>
-              </w:rPr>
-              <w:t xml:space="preserve">Fecha de Aprobación del Caso de Prueba: </w:t>
-            </w:r>
-            <w:r>
-              <w:rPr>
-                <w:rFonts w:ascii="Arial" w:hAnsi="Arial"/>
-                <w:sz w:val="20"/>
-              </w:rPr>
-              <w:t xml:space="preserve">  _____________</w:t>
-            </w:r>
-          </w:p>
-        </w:tc>
-      </w:tr>
-    </w:tbl>
-    <w:p/>
-    <w:p>
-      <w:pPr>
-        <w:rPr>
-          <w:sz w:val="24"/>
-          <w:szCs w:val="24"/>
-        </w:rPr>
-      </w:pPr>
-    </w:p>
-    <w:p>
-      <w:pPr>
-        <w:pStyle w:val="PSI-Ttulo2"/>
-        <w:rPr>
-          <w:color w:val="365F91" w:themeColor="accent1" w:themeShade="BF"/>
-          <w:sz w:val="28"/>
-          <w:szCs w:val="28"/>
-        </w:rPr>
-      </w:pPr>
-      <w:bookmarkStart w:id="25" w:name="_Toc18156287"/>
-      <w:r>
-        <w:lastRenderedPageBreak/>
-        <w:t>Caso de Prueba P004</w:t>
-      </w:r>
-      <w:bookmarkEnd w:id="25"/>
-    </w:p>
-    <w:p>
-      <w:r>
-        <w:t>Correspondiente a la pantalla Visualizar Plan.</w:t>
-      </w:r>
-    </w:p>
-    <w:p>
-      <w:pPr>
-        <w:pStyle w:val="PSI-Ttulo3"/>
-      </w:pPr>
-    </w:p>
-    <w:p>
-      <w:pPr>
-        <w:pStyle w:val="PSI-Ttulo3"/>
-      </w:pPr>
-      <w:bookmarkStart w:id="26" w:name="_Toc18156288"/>
-      <w:r>
-        <w:t>Descripción</w:t>
-      </w:r>
-      <w:bookmarkEnd w:id="26"/>
-      <w:r>
-        <w:t xml:space="preserve"> </w:t>
-      </w:r>
-    </w:p>
-    <w:p>
-      <w:pPr>
-        <w:pStyle w:val="PSI-Normal"/>
-      </w:pPr>
-      <w:r>
-        <w:t xml:space="preserve">Este caso de prueba, tiene como objetivo probar </w:t>
-      </w:r>
-      <w:r>
-        <w:t xml:space="preserve">que el botón "Visualizar Plan", al ser </w:t>
-      </w:r>
-      <w:proofErr w:type="spellStart"/>
-      <w:r>
-        <w:t>clickeado</w:t>
-      </w:r>
-      <w:proofErr w:type="spellEnd"/>
-      <w:r>
-        <w:t>, abra una nueva pestaña del navegador, permitiéndole al usuario visualizar el plan .</w:t>
-      </w:r>
-      <w:proofErr w:type="spellStart"/>
-      <w:r>
-        <w:t>pdf</w:t>
-      </w:r>
-      <w:proofErr w:type="spellEnd"/>
-      <w:r>
-        <w:t xml:space="preserve"> correspondiente a la carrera seleccionada previamente.   </w:t>
-      </w:r>
-    </w:p>
-    <w:p>
-      <w:pPr>
-        <w:pStyle w:val="PSI-Ttulo3"/>
-      </w:pPr>
-      <w:bookmarkStart w:id="27" w:name="_Toc18156289"/>
-      <w:r>
-        <w:t>Evaluación de la Prueba</w:t>
-      </w:r>
-      <w:bookmarkEnd w:id="27"/>
-      <w:r>
-        <w:t xml:space="preserve"> </w:t>
-      </w:r>
-    </w:p>
-    <w:p>
-      <w:pPr>
-        <w:pStyle w:val="PSI-Normal"/>
-      </w:pPr>
-      <w:r>
-        <w:t>Realizada y Satisfactoria.</w:t>
-      </w:r>
-    </w:p>
-    <w:p>
-      <w:pPr>
-        <w:pStyle w:val="PSI-Normal"/>
-      </w:pPr>
-    </w:p>
-    <w:tbl>
-      <w:tblPr>
-        <w:tblW w:w="8931" w:type="dxa"/>
-        <w:tblInd w:w="55" w:type="dxa"/>
-        <w:tblLayout w:type="fixed"/>
-        <w:tblCellMar>
-          <w:top w:w="55" w:type="dxa"/>
-          <w:left w:w="55" w:type="dxa"/>
-          <w:bottom w:w="55" w:type="dxa"/>
-          <w:right w:w="55" w:type="dxa"/>
-        </w:tblCellMar>
-        <w:tblLook w:val="0000"/>
-      </w:tblPr>
-      <w:tblGrid>
-        <w:gridCol w:w="851"/>
-        <w:gridCol w:w="1559"/>
-        <w:gridCol w:w="1559"/>
-        <w:gridCol w:w="935"/>
-        <w:gridCol w:w="1617"/>
-        <w:gridCol w:w="745"/>
-        <w:gridCol w:w="1665"/>
-      </w:tblGrid>
-      <w:tr>
-        <w:tc>
-          <w:tcPr>
-            <w:tcW w:w="4904" w:type="dxa"/>
-            <w:gridSpan w:val="4"/>
-            <w:tcBorders>
-              <w:top w:val="single" w:sz="1" w:space="0" w:color="000000"/>
-              <w:left w:val="single" w:sz="1" w:space="0" w:color="000000"/>
-              <w:bottom w:val="single" w:sz="1" w:space="0" w:color="000000"/>
-            </w:tcBorders>
-          </w:tcPr>
-          <w:p>
-            <w:pPr>
-              <w:pStyle w:val="PSI-Normal"/>
-              <w:rPr>
-                <w:b/>
-              </w:rPr>
-            </w:pPr>
-            <w:r>
-              <w:rPr>
-                <w:b/>
-              </w:rPr>
-              <w:t xml:space="preserve">ID/Nombre/Sistema/Proyecto: </w:t>
-            </w:r>
-            <w:r>
-              <w:t>Sistema VASPA</w:t>
-            </w:r>
-          </w:p>
-        </w:tc>
-        <w:tc>
-          <w:tcPr>
-            <w:tcW w:w="4027" w:type="dxa"/>
-            <w:gridSpan w:val="3"/>
-            <w:tcBorders>
-              <w:top w:val="single" w:sz="1" w:space="0" w:color="000000"/>
-              <w:left w:val="single" w:sz="1" w:space="0" w:color="000000"/>
-              <w:bottom w:val="single" w:sz="1" w:space="0" w:color="000000"/>
-              <w:right w:val="single" w:sz="1" w:space="0" w:color="000000"/>
-            </w:tcBorders>
-          </w:tcPr>
-          <w:p>
-            <w:pPr>
-              <w:pStyle w:val="PSI-Normal"/>
-              <w:rPr>
-                <w:b/>
-              </w:rPr>
-            </w:pPr>
-            <w:r>
-              <w:rPr>
-                <w:b/>
-              </w:rPr>
-              <w:t xml:space="preserve">Nivel de Prueba: </w:t>
-            </w:r>
-            <w:r>
-              <w:t>Componente</w:t>
-            </w:r>
-          </w:p>
-        </w:tc>
-      </w:tr>
-      <w:tr>
-        <w:tc>
-          <w:tcPr>
-            <w:tcW w:w="4904" w:type="dxa"/>
-            <w:gridSpan w:val="4"/>
-            <w:tcBorders>
-              <w:left w:val="single" w:sz="1" w:space="0" w:color="000000"/>
-              <w:bottom w:val="single" w:sz="1" w:space="0" w:color="000000"/>
-            </w:tcBorders>
-            <w:shd w:val="clear" w:color="auto" w:fill="E6E6E6"/>
-          </w:tcPr>
-          <w:p>
-            <w:pPr>
-              <w:pStyle w:val="PSI-Normal"/>
-            </w:pPr>
-            <w:r>
-              <w:rPr>
-                <w:b/>
-                <w:bCs/>
-              </w:rPr>
-              <w:t>ID Caso de Uso:</w:t>
-            </w:r>
-            <w:r>
-              <w:t xml:space="preserve"> Visualizar Plan</w:t>
-            </w:r>
-          </w:p>
-        </w:tc>
-        <w:tc>
-          <w:tcPr>
-            <w:tcW w:w="4027" w:type="dxa"/>
-            <w:gridSpan w:val="3"/>
-            <w:tcBorders>
-              <w:left w:val="single" w:sz="1" w:space="0" w:color="000000"/>
-              <w:bottom w:val="single" w:sz="1" w:space="0" w:color="000000"/>
-              <w:right w:val="single" w:sz="1" w:space="0" w:color="000000"/>
-            </w:tcBorders>
-            <w:shd w:val="clear" w:color="auto" w:fill="E6E6E6"/>
-          </w:tcPr>
-          <w:p>
-            <w:pPr>
-              <w:pStyle w:val="PSI-Normal"/>
-              <w:rPr>
-                <w:b/>
-              </w:rPr>
-            </w:pPr>
-            <w:r>
-              <w:rPr>
-                <w:b/>
-              </w:rPr>
-              <w:t xml:space="preserve">Tipo(s) de Pruebas(s): </w:t>
-            </w:r>
-            <w:r>
-              <w:t>Funcional</w:t>
-            </w:r>
-          </w:p>
-        </w:tc>
-      </w:tr>
-      <w:tr>
-        <w:tc>
-          <w:tcPr>
-            <w:tcW w:w="4904" w:type="dxa"/>
-            <w:gridSpan w:val="4"/>
-            <w:tcBorders>
-              <w:left w:val="single" w:sz="1" w:space="0" w:color="000000"/>
-              <w:bottom w:val="single" w:sz="1" w:space="0" w:color="000000"/>
-            </w:tcBorders>
-          </w:tcPr>
-          <w:p>
-            <w:pPr>
-              <w:pStyle w:val="PSI-Normal"/>
-            </w:pPr>
-            <w:r>
-              <w:rPr>
-                <w:b/>
-                <w:bCs/>
-              </w:rPr>
-              <w:t xml:space="preserve">ID Requerimiento: </w:t>
-            </w:r>
-            <w:r>
-              <w:t>N/A</w:t>
-            </w:r>
-          </w:p>
-        </w:tc>
-        <w:tc>
-          <w:tcPr>
-            <w:tcW w:w="4027" w:type="dxa"/>
-            <w:gridSpan w:val="3"/>
-            <w:tcBorders>
-              <w:left w:val="single" w:sz="1" w:space="0" w:color="000000"/>
-              <w:bottom w:val="single" w:sz="1" w:space="0" w:color="000000"/>
-              <w:right w:val="single" w:sz="1" w:space="0" w:color="000000"/>
-            </w:tcBorders>
-          </w:tcPr>
-          <w:tbl>
-            <w:tblPr>
-              <w:tblW w:w="4426" w:type="dxa"/>
-              <w:tblBorders>
-                <w:top w:val="nil"/>
-                <w:left w:val="nil"/>
-                <w:bottom w:val="nil"/>
-                <w:right w:val="nil"/>
-              </w:tblBorders>
-              <w:tblLayout w:type="fixed"/>
-              <w:tblLook w:val="0000"/>
-            </w:tblPr>
-            <w:tblGrid>
-              <w:gridCol w:w="4426"/>
-            </w:tblGrid>
-            <w:tr>
-              <w:trPr>
-                <w:trHeight w:val="263"/>
-              </w:trPr>
-              <w:tc>
-                <w:tcPr>
-                  <w:tcW w:w="4426" w:type="dxa"/>
-                </w:tcPr>
-                <w:p>
-                  <w:pPr>
-                    <w:pStyle w:val="PSI-Normal"/>
-                  </w:pPr>
-                  <w:r>
-                    <w:rPr>
-                      <w:rFonts w:ascii="Arial" w:hAnsi="Arial"/>
-                      <w:b/>
-                      <w:bCs/>
-                      <w:sz w:val="20"/>
-                    </w:rPr>
-                    <w:t xml:space="preserve">Ambiente de Prueba: </w:t>
-                  </w:r>
-                  <w:r>
-                    <w:t>PC Escritorio</w:t>
-                  </w:r>
-                  <w:r>
-                    <w:t xml:space="preserve"> con SO Windows 7</w:t>
-                  </w:r>
-                  <w:r>
-                    <w:t xml:space="preserve"> 64 bit </w:t>
-                  </w:r>
-                </w:p>
-              </w:tc>
-            </w:tr>
-          </w:tbl>
-          <w:p>
-            <w:pPr>
-              <w:pStyle w:val="TableContents"/>
-              <w:rPr>
-                <w:rFonts w:ascii="Arial" w:hAnsi="Arial"/>
-                <w:color w:val="0000FF"/>
-                <w:sz w:val="20"/>
-                <w:lang w:val="es-AR"/>
-              </w:rPr>
-            </w:pPr>
-          </w:p>
-        </w:tc>
-      </w:tr>
-      <w:tr>
-        <w:tc>
-          <w:tcPr>
-            <w:tcW w:w="4904" w:type="dxa"/>
-            <w:gridSpan w:val="4"/>
-            <w:tcBorders>
-              <w:left w:val="single" w:sz="1" w:space="0" w:color="000000"/>
-              <w:bottom w:val="single" w:sz="1" w:space="0" w:color="000000"/>
-            </w:tcBorders>
-          </w:tcPr>
-          <w:p>
-            <w:pPr>
-              <w:pStyle w:val="PSI-Normal"/>
-              <w:rPr>
-                <w:rFonts w:ascii="Arial" w:hAnsi="Arial"/>
-                <w:b/>
-                <w:bCs/>
-                <w:sz w:val="20"/>
-              </w:rPr>
-            </w:pPr>
-            <w:r>
-              <w:rPr>
-                <w:rFonts w:ascii="Arial" w:hAnsi="Arial"/>
-                <w:b/>
-                <w:bCs/>
-                <w:sz w:val="20"/>
-              </w:rPr>
-              <w:t>ID/Nombre Escenario:</w:t>
-            </w:r>
-            <w:r>
-              <w:t xml:space="preserve"> </w:t>
-            </w:r>
-            <w:r>
-              <w:t>N/A</w:t>
-            </w:r>
-          </w:p>
-        </w:tc>
-        <w:tc>
-          <w:tcPr>
-            <w:tcW w:w="4027" w:type="dxa"/>
-            <w:gridSpan w:val="3"/>
-            <w:tcBorders>
-              <w:left w:val="single" w:sz="1" w:space="0" w:color="000000"/>
-              <w:bottom w:val="single" w:sz="1" w:space="0" w:color="000000"/>
-              <w:right w:val="single" w:sz="1" w:space="0" w:color="000000"/>
-            </w:tcBorders>
-          </w:tcPr>
-          <w:p>
-            <w:pPr>
-              <w:pStyle w:val="PSI-Normal"/>
-            </w:pPr>
-            <w:r>
-              <w:rPr>
-                <w:b/>
-              </w:rPr>
-              <w:t xml:space="preserve">Autor del Caso de Prueba: </w:t>
-            </w:r>
-            <w:r>
-              <w:t>Nicolás Sartini</w:t>
-            </w:r>
-          </w:p>
-        </w:tc>
-      </w:tr>
-      <w:tr>
-        <w:tc>
-          <w:tcPr>
-            <w:tcW w:w="4904" w:type="dxa"/>
-            <w:gridSpan w:val="4"/>
-            <w:tcBorders>
-              <w:left w:val="single" w:sz="1" w:space="0" w:color="000000"/>
-              <w:bottom w:val="single" w:sz="1" w:space="0" w:color="000000"/>
-            </w:tcBorders>
-          </w:tcPr>
-          <w:p>
-            <w:pPr>
-              <w:pStyle w:val="PSI-Normal"/>
-              <w:rPr>
-                <w:b/>
-              </w:rPr>
-            </w:pPr>
-            <w:r>
-              <w:rPr>
-                <w:b/>
-              </w:rPr>
-              <w:t xml:space="preserve">ID/Nombre Caso de Prueba: </w:t>
-            </w:r>
-            <w:r>
-              <w:t>P004</w:t>
-            </w:r>
-          </w:p>
-        </w:tc>
-        <w:tc>
-          <w:tcPr>
-            <w:tcW w:w="4027" w:type="dxa"/>
-            <w:gridSpan w:val="3"/>
-            <w:tcBorders>
-              <w:left w:val="single" w:sz="1" w:space="0" w:color="000000"/>
-              <w:bottom w:val="single" w:sz="1" w:space="0" w:color="000000"/>
-              <w:right w:val="single" w:sz="1" w:space="0" w:color="000000"/>
-            </w:tcBorders>
-          </w:tcPr>
-          <w:p>
-            <w:pPr>
-              <w:pStyle w:val="PSI-Normal"/>
-              <w:rPr>
-                <w:b/>
-              </w:rPr>
-            </w:pPr>
-            <w:r>
-              <w:rPr>
-                <w:b/>
-              </w:rPr>
-              <w:t xml:space="preserve">Nombre del Probador: </w:t>
-            </w:r>
-            <w:r>
-              <w:t>Nicolás Sartini</w:t>
-            </w:r>
-          </w:p>
-        </w:tc>
-      </w:tr>
-      <w:tr>
-        <w:tc>
-          <w:tcPr>
-            <w:tcW w:w="4904" w:type="dxa"/>
-            <w:gridSpan w:val="4"/>
-            <w:tcBorders>
-              <w:left w:val="single" w:sz="1" w:space="0" w:color="000000"/>
-              <w:bottom w:val="single" w:sz="1" w:space="0" w:color="000000"/>
-            </w:tcBorders>
-          </w:tcPr>
-          <w:p>
-            <w:pPr>
-              <w:pStyle w:val="PSI-Normal"/>
-              <w:rPr>
-                <w:b/>
-              </w:rPr>
-            </w:pPr>
-            <w:r>
-              <w:rPr>
-                <w:b/>
-              </w:rPr>
-              <w:t xml:space="preserve">Versión del Caso de Prueba: </w:t>
-            </w:r>
-            <w:r>
-              <w:t>02</w:t>
-            </w:r>
-          </w:p>
-        </w:tc>
-        <w:tc>
-          <w:tcPr>
-            <w:tcW w:w="2362" w:type="dxa"/>
-            <w:gridSpan w:val="2"/>
-            <w:tcBorders>
-              <w:left w:val="single" w:sz="1" w:space="0" w:color="000000"/>
-              <w:bottom w:val="single" w:sz="1" w:space="0" w:color="000000"/>
-            </w:tcBorders>
-          </w:tcPr>
-          <w:p>
-            <w:pPr>
-              <w:pStyle w:val="PSI-Normal"/>
-              <w:rPr>
-                <w:b/>
-              </w:rPr>
-            </w:pPr>
-            <w:r>
-              <w:rPr>
-                <w:b/>
-              </w:rPr>
-              <w:t xml:space="preserve">Fecha de Creación: </w:t>
-            </w:r>
-            <w:r>
-              <w:t>30</w:t>
-            </w:r>
-            <w:r>
-              <w:t>/</w:t>
-            </w:r>
-            <w:r>
-              <w:t>08</w:t>
-            </w:r>
-            <w:r>
-              <w:t>/201</w:t>
-            </w:r>
-            <w:r>
-              <w:t>9</w:t>
-            </w:r>
-          </w:p>
-        </w:tc>
-        <w:tc>
-          <w:tcPr>
-            <w:tcW w:w="1665" w:type="dxa"/>
-            <w:tcBorders>
-              <w:left w:val="single" w:sz="1" w:space="0" w:color="000000"/>
-              <w:bottom w:val="single" w:sz="1" w:space="0" w:color="000000"/>
-              <w:right w:val="single" w:sz="1" w:space="0" w:color="000000"/>
-            </w:tcBorders>
-          </w:tcPr>
-          <w:p>
-            <w:pPr>
-              <w:pStyle w:val="PSI-Normal"/>
-              <w:rPr>
-                <w:b/>
-              </w:rPr>
-            </w:pPr>
-            <w:r>
-              <w:rPr>
-                <w:b/>
-              </w:rPr>
-              <w:t xml:space="preserve">Fecha de Ejecución: </w:t>
-            </w:r>
-            <w:r>
-              <w:t>31</w:t>
-            </w:r>
-            <w:r>
-              <w:t>/</w:t>
-            </w:r>
-            <w:r>
-              <w:t>08</w:t>
-            </w:r>
-            <w:r>
-              <w:t>/201</w:t>
-            </w:r>
-            <w:r>
-              <w:t>9</w:t>
-            </w:r>
-          </w:p>
-        </w:tc>
-      </w:tr>
-      <w:tr>
-        <w:tc>
-          <w:tcPr>
-            <w:tcW w:w="8931" w:type="dxa"/>
-            <w:gridSpan w:val="7"/>
-            <w:tcBorders>
-              <w:left w:val="single" w:sz="1" w:space="0" w:color="000000"/>
-              <w:bottom w:val="single" w:sz="1" w:space="0" w:color="000000"/>
-              <w:right w:val="single" w:sz="1" w:space="0" w:color="000000"/>
-            </w:tcBorders>
-            <w:shd w:val="clear" w:color="auto" w:fill="E6E6E6"/>
-          </w:tcPr>
-          <w:p>
-            <w:pPr>
-              <w:pStyle w:val="TableContents"/>
-              <w:rPr>
-                <w:rFonts w:ascii="Arial" w:hAnsi="Arial"/>
-                <w:b/>
-                <w:bCs/>
-                <w:sz w:val="20"/>
-              </w:rPr>
-            </w:pPr>
-            <w:r>
-              <w:rPr>
-                <w:rFonts w:ascii="Arial" w:hAnsi="Arial"/>
-                <w:b/>
-                <w:bCs/>
-                <w:sz w:val="20"/>
-              </w:rPr>
-              <w:t>Condición(es) para que se ejecute el Caso de Prueba:</w:t>
-            </w:r>
-          </w:p>
-        </w:tc>
-      </w:tr>
-      <w:tr>
-        <w:tc>
-          <w:tcPr>
-            <w:tcW w:w="4904" w:type="dxa"/>
-            <w:gridSpan w:val="4"/>
-            <w:tcBorders>
-              <w:left w:val="single" w:sz="1" w:space="0" w:color="000000"/>
-              <w:bottom w:val="single" w:sz="1" w:space="0" w:color="000000"/>
-            </w:tcBorders>
-          </w:tcPr>
-          <w:tbl>
-            <w:tblPr>
-              <w:tblW w:w="0" w:type="auto"/>
-              <w:tblBorders>
-                <w:top w:val="nil"/>
-                <w:left w:val="nil"/>
-                <w:bottom w:val="nil"/>
-                <w:right w:val="nil"/>
-              </w:tblBorders>
-              <w:tblLayout w:type="fixed"/>
-              <w:tblLook w:val="0000"/>
-            </w:tblPr>
-            <w:tblGrid>
-              <w:gridCol w:w="4308"/>
-            </w:tblGrid>
-            <w:tr>
-              <w:trPr>
-                <w:trHeight w:val="574"/>
-              </w:trPr>
-              <w:tc>
-                <w:tcPr>
-                  <w:tcW w:w="4308" w:type="dxa"/>
-                </w:tcPr>
-                <w:p>
-                  <w:pPr>
-                    <w:pStyle w:val="PSI-Normal"/>
-                  </w:pPr>
-                  <w:r>
-                    <w:t xml:space="preserve">Se deben cumplir con los recursos necesarios en cuanto a software, hardware y configuraciones necesarias para que se pueda ejecutar este caso de prueba. </w:t>
-                  </w:r>
-                </w:p>
-              </w:tc>
-            </w:tr>
-          </w:tbl>
-          <w:p>
-            <w:pPr>
-              <w:pStyle w:val="TableContents"/>
-              <w:rPr>
-                <w:rFonts w:ascii="Arial" w:hAnsi="Arial"/>
-                <w:sz w:val="20"/>
-                <w:lang w:val="es-ES"/>
-              </w:rPr>
-            </w:pPr>
-          </w:p>
-        </w:tc>
-        <w:tc>
-          <w:tcPr>
-            <w:tcW w:w="4027" w:type="dxa"/>
-            <w:gridSpan w:val="3"/>
-            <w:tcBorders>
-              <w:left w:val="single" w:sz="1" w:space="0" w:color="000000"/>
-              <w:bottom w:val="single" w:sz="1" w:space="0" w:color="000000"/>
-              <w:right w:val="single" w:sz="1" w:space="0" w:color="000000"/>
-            </w:tcBorders>
-          </w:tcPr>
-          <w:p>
-            <w:pPr>
-              <w:pStyle w:val="PSI-Normal"/>
-            </w:pPr>
-            <w:r>
-              <w:t>-</w:t>
-            </w:r>
-          </w:p>
-        </w:tc>
-      </w:tr>
-      <w:tr>
-        <w:tc>
-          <w:tcPr>
-            <w:tcW w:w="4904" w:type="dxa"/>
-            <w:gridSpan w:val="4"/>
-            <w:tcBorders>
-              <w:left w:val="single" w:sz="1" w:space="0" w:color="000000"/>
-              <w:bottom w:val="single" w:sz="1" w:space="0" w:color="000000"/>
-            </w:tcBorders>
-          </w:tcPr>
-          <w:p>
-            <w:pPr>
-              <w:pStyle w:val="TableContents"/>
-              <w:rPr>
-                <w:rFonts w:ascii="Arial" w:hAnsi="Arial"/>
-                <w:sz w:val="20"/>
-              </w:rPr>
-            </w:pPr>
-            <w:r>
-              <w:rPr>
-                <w:rFonts w:ascii="Arial" w:hAnsi="Arial"/>
-                <w:sz w:val="20"/>
-              </w:rPr>
-              <w:t>-</w:t>
-            </w:r>
-          </w:p>
-        </w:tc>
-        <w:tc>
-          <w:tcPr>
-            <w:tcW w:w="4027" w:type="dxa"/>
-            <w:gridSpan w:val="3"/>
-            <w:tcBorders>
-              <w:left w:val="single" w:sz="1" w:space="0" w:color="000000"/>
-              <w:bottom w:val="single" w:sz="1" w:space="0" w:color="000000"/>
-              <w:right w:val="single" w:sz="1" w:space="0" w:color="000000"/>
-            </w:tcBorders>
-          </w:tcPr>
-          <w:p>
-            <w:pPr>
-              <w:pStyle w:val="TableContents"/>
-              <w:rPr>
-                <w:rFonts w:ascii="Arial" w:hAnsi="Arial"/>
-                <w:sz w:val="20"/>
-              </w:rPr>
-            </w:pPr>
-            <w:r>
-              <w:rPr>
-                <w:rFonts w:ascii="Arial" w:hAnsi="Arial"/>
-                <w:sz w:val="20"/>
-              </w:rPr>
-              <w:t>-</w:t>
-            </w:r>
-          </w:p>
-        </w:tc>
-      </w:tr>
-      <w:tr>
-        <w:tc>
-          <w:tcPr>
-            <w:tcW w:w="8931" w:type="dxa"/>
-            <w:gridSpan w:val="7"/>
-            <w:tcBorders>
-              <w:left w:val="single" w:sz="1" w:space="0" w:color="000000"/>
-              <w:bottom w:val="single" w:sz="1" w:space="0" w:color="000000"/>
-              <w:right w:val="single" w:sz="1" w:space="0" w:color="000000"/>
-            </w:tcBorders>
-            <w:shd w:val="clear" w:color="auto" w:fill="E6E6E6"/>
-          </w:tcPr>
-          <w:p>
-            <w:pPr>
-              <w:pStyle w:val="TableContents"/>
-              <w:rPr>
-                <w:rFonts w:ascii="Arial" w:hAnsi="Arial"/>
-                <w:b/>
-                <w:bCs/>
-                <w:sz w:val="20"/>
-              </w:rPr>
-            </w:pPr>
-            <w:r>
-              <w:rPr>
-                <w:rFonts w:ascii="Arial" w:hAnsi="Arial"/>
-                <w:b/>
-                <w:bCs/>
-                <w:sz w:val="20"/>
-              </w:rPr>
-              <w:t>Para la Ejecución del Caso de Prueba:</w:t>
-            </w:r>
-          </w:p>
-        </w:tc>
-      </w:tr>
-      <w:tr>
-        <w:tc>
-          <w:tcPr>
-            <w:tcW w:w="851" w:type="dxa"/>
-            <w:tcBorders>
-              <w:left w:val="single" w:sz="1" w:space="0" w:color="000000"/>
-              <w:bottom w:val="single" w:sz="1" w:space="0" w:color="000000"/>
-            </w:tcBorders>
-            <w:shd w:val="clear" w:color="auto" w:fill="808080"/>
-          </w:tcPr>
-          <w:p>
-            <w:pPr>
-              <w:pStyle w:val="TableContents"/>
-              <w:jc w:val="center"/>
-              <w:rPr>
-                <w:rFonts w:ascii="Arial" w:hAnsi="Arial"/>
-                <w:b/>
-                <w:bCs/>
-                <w:sz w:val="20"/>
-              </w:rPr>
-            </w:pPr>
-            <w:r>
-              <w:rPr>
-                <w:rFonts w:ascii="Arial" w:hAnsi="Arial"/>
-                <w:b/>
-                <w:bCs/>
-                <w:sz w:val="20"/>
-              </w:rPr>
-              <w:t>Nro. Paso Flujo</w:t>
-            </w:r>
-          </w:p>
-        </w:tc>
-        <w:tc>
-          <w:tcPr>
-            <w:tcW w:w="1559" w:type="dxa"/>
-            <w:tcBorders>
-              <w:left w:val="single" w:sz="1" w:space="0" w:color="000000"/>
-              <w:bottom w:val="single" w:sz="1" w:space="0" w:color="000000"/>
-            </w:tcBorders>
-            <w:shd w:val="clear" w:color="auto" w:fill="808080"/>
-          </w:tcPr>
-          <w:p>
-            <w:pPr>
-              <w:pStyle w:val="TableContents"/>
-              <w:jc w:val="center"/>
-              <w:rPr>
-                <w:rFonts w:ascii="Arial" w:hAnsi="Arial"/>
-                <w:b/>
-                <w:bCs/>
-                <w:sz w:val="20"/>
-              </w:rPr>
-            </w:pPr>
-            <w:r>
-              <w:rPr>
-                <w:rFonts w:ascii="Arial" w:hAnsi="Arial"/>
-                <w:b/>
-                <w:bCs/>
-                <w:sz w:val="20"/>
-              </w:rPr>
-              <w:t>Condición</w:t>
-            </w:r>
-          </w:p>
-        </w:tc>
-        <w:tc>
-          <w:tcPr>
-            <w:tcW w:w="1559" w:type="dxa"/>
-            <w:tcBorders>
-              <w:left w:val="single" w:sz="1" w:space="0" w:color="000000"/>
-              <w:bottom w:val="single" w:sz="1" w:space="0" w:color="000000"/>
-            </w:tcBorders>
-            <w:shd w:val="clear" w:color="auto" w:fill="808080"/>
-          </w:tcPr>
-          <w:p>
-            <w:pPr>
-              <w:pStyle w:val="TableContents"/>
-              <w:jc w:val="center"/>
-              <w:rPr>
-                <w:rFonts w:ascii="Arial" w:hAnsi="Arial"/>
-                <w:b/>
-                <w:bCs/>
-                <w:sz w:val="20"/>
-              </w:rPr>
-            </w:pPr>
-            <w:r>
-              <w:rPr>
-                <w:rFonts w:ascii="Arial" w:hAnsi="Arial"/>
-                <w:b/>
-                <w:bCs/>
-                <w:sz w:val="20"/>
-              </w:rPr>
-              <w:t>Valor(es)</w:t>
-            </w:r>
-          </w:p>
-        </w:tc>
-        <w:tc>
-          <w:tcPr>
-            <w:tcW w:w="2552" w:type="dxa"/>
-            <w:gridSpan w:val="2"/>
-            <w:tcBorders>
-              <w:left w:val="single" w:sz="1" w:space="0" w:color="000000"/>
-              <w:bottom w:val="single" w:sz="1" w:space="0" w:color="000000"/>
-            </w:tcBorders>
-            <w:shd w:val="clear" w:color="auto" w:fill="808080"/>
-          </w:tcPr>
-          <w:p>
-            <w:pPr>
-              <w:pStyle w:val="TableContents"/>
-              <w:jc w:val="center"/>
-              <w:rPr>
-                <w:rFonts w:ascii="Arial" w:hAnsi="Arial"/>
-                <w:b/>
-                <w:bCs/>
-                <w:sz w:val="20"/>
-              </w:rPr>
-            </w:pPr>
-            <w:r>
-              <w:rPr>
-                <w:rFonts w:ascii="Arial" w:hAnsi="Arial"/>
-                <w:b/>
-                <w:bCs/>
-                <w:sz w:val="20"/>
-              </w:rPr>
-              <w:t>Resultado Esperado</w:t>
-            </w:r>
-          </w:p>
-        </w:tc>
-        <w:tc>
-          <w:tcPr>
-            <w:tcW w:w="2410" w:type="dxa"/>
-            <w:gridSpan w:val="2"/>
-            <w:tcBorders>
-              <w:left w:val="single" w:sz="1" w:space="0" w:color="000000"/>
-              <w:bottom w:val="single" w:sz="1" w:space="0" w:color="000000"/>
-              <w:right w:val="single" w:sz="1" w:space="0" w:color="000000"/>
-            </w:tcBorders>
-            <w:shd w:val="clear" w:color="auto" w:fill="808080"/>
-          </w:tcPr>
-          <w:p>
-            <w:pPr>
-              <w:pStyle w:val="TableContents"/>
-              <w:jc w:val="center"/>
-              <w:rPr>
-                <w:rFonts w:ascii="Arial" w:hAnsi="Arial"/>
-                <w:b/>
-                <w:bCs/>
-                <w:sz w:val="20"/>
-              </w:rPr>
-            </w:pPr>
-            <w:r>
-              <w:rPr>
-                <w:rFonts w:ascii="Arial" w:hAnsi="Arial"/>
-                <w:b/>
-                <w:bCs/>
-                <w:sz w:val="20"/>
-              </w:rPr>
-              <w:t>Resultado Obtenido</w:t>
-            </w:r>
-          </w:p>
-        </w:tc>
-      </w:tr>
-      <w:tr>
-        <w:tc>
-          <w:tcPr>
-            <w:tcW w:w="851" w:type="dxa"/>
-            <w:tcBorders>
-              <w:left w:val="single" w:sz="1" w:space="0" w:color="000000"/>
-              <w:bottom w:val="single" w:sz="1" w:space="0" w:color="000000"/>
-            </w:tcBorders>
-            <w:shd w:val="clear" w:color="auto" w:fill="FFFFFF" w:themeFill="background1"/>
-          </w:tcPr>
-          <w:p>
-            <w:pPr>
-              <w:pStyle w:val="TableContents"/>
-              <w:rPr>
-                <w:rFonts w:ascii="Arial" w:hAnsi="Arial"/>
-                <w:sz w:val="20"/>
-              </w:rPr>
-            </w:pPr>
-            <w:r>
-              <w:rPr>
-                <w:rFonts w:ascii="Arial" w:hAnsi="Arial"/>
-                <w:sz w:val="20"/>
-              </w:rPr>
-              <w:t>1</w:t>
+                <w:sz w:val="20"/>
+              </w:rPr>
+            </w:pPr>
+            <w:r>
+              <w:rPr>
+                <w:rFonts w:ascii="Arial" w:hAnsi="Arial"/>
+                <w:sz w:val="20"/>
+              </w:rPr>
+              <w:lastRenderedPageBreak/>
+              <w:t>2</w:t>
             </w:r>
           </w:p>
         </w:tc>
@@ -14344,11 +13208,7 @@
               <w:jc w:val="left"/>
             </w:pPr>
             <w:r>
-              <w:t>Haber seleccionad</w:t>
-            </w:r>
-            <w:r>
-              <w:lastRenderedPageBreak/>
-              <w:t>o una carrera (ítem) de la barra desplegable "Carrera" previamente.</w:t>
+              <w:t>Haber seleccionado una carrera (ítem) de la barra desplegable "Carrera" previamente.</w:t>
             </w:r>
           </w:p>
           <w:p>
@@ -14356,8 +13216,13 @@
               <w:pStyle w:val="PSI-Normal"/>
               <w:jc w:val="left"/>
             </w:pPr>
-            <w:r>
-              <w:t xml:space="preserve">Contar con el plan de la carrera cargado. </w:t>
+          </w:p>
+          <w:p>
+            <w:pPr>
+              <w:pStyle w:val="TableContents"/>
+            </w:pPr>
+            <w:r>
+              <w:t>No contar con el plan de la carrera cargado.</w:t>
             </w:r>
           </w:p>
         </w:tc>
@@ -14383,16 +13248,7 @@
                 <w:rFonts w:ascii="Arial" w:hAnsi="Arial"/>
                 <w:sz w:val="20"/>
               </w:rPr>
-              <w:lastRenderedPageBreak/>
-              <w:t xml:space="preserve">Carrera "016 - Analista de Sistemas" de la barra </w:t>
-            </w:r>
-            <w:r>
-              <w:rPr>
-                <w:rFonts w:ascii="Arial" w:hAnsi="Arial"/>
-                <w:sz w:val="20"/>
-              </w:rPr>
-              <w:lastRenderedPageBreak/>
-              <w:t xml:space="preserve">desplegable  carrera. </w:t>
+              <w:t xml:space="preserve">Carrera "016 - Analista de Sistemas" de la barra desplegable  carrera. </w:t>
             </w:r>
           </w:p>
           <w:p>
@@ -14424,7 +13280,7 @@
                 <w:rFonts w:ascii="Arial" w:hAnsi="Arial"/>
                 <w:sz w:val="20"/>
               </w:rPr>
-              <w:t>ondiente al código de plan 016P4</w:t>
+              <w:t>ondiente al código de plan 016P5</w:t>
             </w:r>
             <w:r>
               <w:rPr>
@@ -14452,26 +13308,10 @@
               <w:ind w:left="360"/>
             </w:pPr>
             <w:r>
-              <w:lastRenderedPageBreak/>
-              <w:t xml:space="preserve"> Visualizar el plan .</w:t>
-            </w:r>
-            <w:proofErr w:type="spellStart"/>
-            <w:r>
-              <w:t>pdf</w:t>
-            </w:r>
-            <w:proofErr w:type="spellEnd"/>
-            <w:r>
-              <w:t xml:space="preserve"> correspo</w:t>
-            </w:r>
-            <w:r>
-              <w:t>ndiente al código del plan 016P4</w:t>
-            </w:r>
-            <w:r>
               <w:t xml:space="preserve"> </w:t>
             </w:r>
             <w:r>
-              <w:lastRenderedPageBreak/>
-              <w:t xml:space="preserve">en una nueva pestaña del navegador, correctamente. </w:t>
+              <w:t>El botón se encuentre deshabilitado (no cuente con ninguna funcionalidad).</w:t>
             </w:r>
           </w:p>
         </w:tc>
@@ -14499,7 +13339,6 @@
                 <w:rFonts w:ascii="Arial" w:hAnsi="Arial"/>
                 <w:sz w:val="20"/>
               </w:rPr>
-              <w:lastRenderedPageBreak/>
               <w:t>Satisfactorio.</w:t>
             </w:r>
           </w:p>
@@ -14516,223 +13355,7 @@
                 <w:rFonts w:ascii="Arial" w:hAnsi="Arial"/>
                 <w:sz w:val="20"/>
               </w:rPr>
-              <w:t xml:space="preserve">Correcta visualización del </w:t>
-            </w:r>
-            <w:r>
-              <w:t>plan .</w:t>
-            </w:r>
-            <w:proofErr w:type="spellStart"/>
-            <w:r>
-              <w:t>pdf</w:t>
-            </w:r>
-            <w:proofErr w:type="spellEnd"/>
-            <w:r>
-              <w:t xml:space="preserve"> </w:t>
-            </w:r>
-            <w:r>
-              <w:lastRenderedPageBreak/>
-              <w:t>correspo</w:t>
-            </w:r>
-            <w:r>
-              <w:t>ndiente al código del plan 016P4</w:t>
-            </w:r>
-            <w:r>
-              <w:t xml:space="preserve"> en una nueva pestaña del navegador, correctamente.</w:t>
-            </w:r>
-          </w:p>
-        </w:tc>
-      </w:tr>
-      <w:tr>
-        <w:tc>
-          <w:tcPr>
-            <w:tcW w:w="851" w:type="dxa"/>
-            <w:tcBorders>
-              <w:left w:val="single" w:sz="1" w:space="0" w:color="000000"/>
-              <w:bottom w:val="single" w:sz="1" w:space="0" w:color="000000"/>
-            </w:tcBorders>
-            <w:shd w:val="clear" w:color="auto" w:fill="FFFFFF" w:themeFill="background1"/>
-          </w:tcPr>
-          <w:p>
-            <w:pPr>
-              <w:pStyle w:val="TableContents"/>
-              <w:rPr>
-                <w:rFonts w:ascii="Arial" w:hAnsi="Arial"/>
-                <w:sz w:val="20"/>
-              </w:rPr>
-            </w:pPr>
-            <w:r>
-              <w:rPr>
-                <w:rFonts w:ascii="Arial" w:hAnsi="Arial"/>
-                <w:sz w:val="20"/>
-              </w:rPr>
-              <w:lastRenderedPageBreak/>
-              <w:t>2</w:t>
-            </w:r>
-          </w:p>
-        </w:tc>
-        <w:tc>
-          <w:tcPr>
-            <w:tcW w:w="1559" w:type="dxa"/>
-            <w:tcBorders>
-              <w:left w:val="single" w:sz="1" w:space="0" w:color="000000"/>
-              <w:bottom w:val="single" w:sz="1" w:space="0" w:color="000000"/>
-            </w:tcBorders>
-            <w:shd w:val="clear" w:color="auto" w:fill="FFFFFF" w:themeFill="background1"/>
-          </w:tcPr>
-          <w:p>
-            <w:pPr>
-              <w:pStyle w:val="PSI-Normal"/>
-              <w:jc w:val="left"/>
-            </w:pPr>
-            <w:r>
-              <w:t>Haber seleccionado una carrera (ítem) de la barra desplegable "Carrera" previamente.</w:t>
-            </w:r>
-          </w:p>
-          <w:p>
-            <w:pPr>
-              <w:pStyle w:val="PSI-Normal"/>
-              <w:jc w:val="left"/>
-            </w:pPr>
-          </w:p>
-          <w:p>
-            <w:pPr>
-              <w:pStyle w:val="TableContents"/>
-            </w:pPr>
-            <w:r>
-              <w:t>No contar con el plan de la carrera cargado.</w:t>
-            </w:r>
-          </w:p>
-        </w:tc>
-        <w:tc>
-          <w:tcPr>
-            <w:tcW w:w="1559" w:type="dxa"/>
-            <w:tcBorders>
-              <w:left w:val="single" w:sz="1" w:space="0" w:color="000000"/>
-              <w:bottom w:val="single" w:sz="1" w:space="0" w:color="000000"/>
-            </w:tcBorders>
-            <w:shd w:val="clear" w:color="auto" w:fill="FFFFFF" w:themeFill="background1"/>
-          </w:tcPr>
-          <w:p>
-            <w:pPr>
-              <w:pStyle w:val="TableContents"/>
-              <w:rPr>
-                <w:rFonts w:ascii="Arial" w:hAnsi="Arial"/>
-                <w:sz w:val="20"/>
-              </w:rPr>
-            </w:pPr>
-            <w:r>
-              <w:rPr>
-                <w:rFonts w:ascii="Arial" w:hAnsi="Arial"/>
-                <w:sz w:val="20"/>
-              </w:rPr>
-              <w:t xml:space="preserve">Carrera "016 - Analista de Sistemas" de la barra desplegable  carrera. </w:t>
-            </w:r>
-          </w:p>
-          <w:p>
-            <w:pPr>
-              <w:pStyle w:val="TableContents"/>
-              <w:rPr>
-                <w:rFonts w:ascii="Arial" w:hAnsi="Arial"/>
-                <w:sz w:val="20"/>
-              </w:rPr>
-            </w:pPr>
-          </w:p>
-          <w:p>
-            <w:pPr>
-              <w:pStyle w:val="TableContents"/>
-              <w:rPr>
-                <w:rFonts w:ascii="Arial" w:hAnsi="Arial"/>
-                <w:sz w:val="20"/>
-              </w:rPr>
-            </w:pPr>
-            <w:r>
-              <w:rPr>
-                <w:rFonts w:ascii="Arial" w:hAnsi="Arial"/>
-                <w:sz w:val="20"/>
-              </w:rPr>
-              <w:t>Presionar el botón "Visualizar Plan" corresp</w:t>
-            </w:r>
-            <w:r>
-              <w:rPr>
-                <w:rFonts w:ascii="Arial" w:hAnsi="Arial"/>
-                <w:sz w:val="20"/>
-              </w:rPr>
-              <w:t>ondiente al código de plan 016P5</w:t>
-            </w:r>
-            <w:r>
-              <w:rPr>
-                <w:rFonts w:ascii="Arial" w:hAnsi="Arial"/>
-                <w:sz w:val="20"/>
-              </w:rPr>
-              <w:t xml:space="preserve">.   </w:t>
-            </w:r>
-          </w:p>
-        </w:tc>
-        <w:tc>
-          <w:tcPr>
-            <w:tcW w:w="2552" w:type="dxa"/>
-            <w:gridSpan w:val="2"/>
-            <w:tcBorders>
-              <w:left w:val="single" w:sz="1" w:space="0" w:color="000000"/>
-              <w:bottom w:val="single" w:sz="1" w:space="0" w:color="000000"/>
-            </w:tcBorders>
-            <w:shd w:val="clear" w:color="auto" w:fill="FFFFFF" w:themeFill="background1"/>
-          </w:tcPr>
-          <w:p>
-            <w:pPr>
-              <w:pStyle w:val="PSI-Normal"/>
-              <w:spacing w:before="0" w:line="240" w:lineRule="auto"/>
-              <w:ind w:left="360"/>
-            </w:pPr>
-            <w:r>
-              <w:t xml:space="preserve"> Visualizar un documento que notifique que dicho plan no se encuentra cargado en el sistema (disponible), en una nueva pestaña del navegador.</w:t>
-            </w:r>
-          </w:p>
-        </w:tc>
-        <w:tc>
-          <w:tcPr>
-            <w:tcW w:w="2410" w:type="dxa"/>
-            <w:gridSpan w:val="2"/>
-            <w:tcBorders>
-              <w:left w:val="single" w:sz="1" w:space="0" w:color="000000"/>
-              <w:bottom w:val="single" w:sz="1" w:space="0" w:color="000000"/>
-              <w:right w:val="single" w:sz="1" w:space="0" w:color="000000"/>
-            </w:tcBorders>
-            <w:shd w:val="clear" w:color="auto" w:fill="FFFFFF" w:themeFill="background1"/>
-          </w:tcPr>
-          <w:p>
-            <w:pPr>
-              <w:pStyle w:val="TableContents"/>
-              <w:rPr>
-                <w:rFonts w:ascii="Arial" w:hAnsi="Arial"/>
-                <w:sz w:val="20"/>
-              </w:rPr>
-            </w:pPr>
-            <w:r>
-              <w:rPr>
-                <w:rFonts w:ascii="Arial" w:hAnsi="Arial"/>
-                <w:sz w:val="20"/>
-              </w:rPr>
-              <w:t>Satisfactorio.</w:t>
-            </w:r>
-          </w:p>
-          <w:p>
-            <w:pPr>
-              <w:pStyle w:val="TableContents"/>
-              <w:rPr>
-                <w:rFonts w:ascii="Arial" w:hAnsi="Arial"/>
-                <w:sz w:val="20"/>
-              </w:rPr>
-            </w:pPr>
-            <w:r>
-              <w:rPr>
-                <w:rFonts w:ascii="Arial" w:hAnsi="Arial"/>
-                <w:sz w:val="20"/>
-              </w:rPr>
-              <w:t xml:space="preserve">Correcta visualización del </w:t>
-            </w:r>
-            <w:r>
-              <w:t>documento que notifica que dicho plan no se encuentra cargado en el sistema (disponible), en una nueva pestaña del navegador.</w:t>
+              <w:t>El botón se encuentra deshabilitado (no cuenta con ninguna funcionalidad), además de informarle al usuario que el plan no se encuentra disponible.</w:t>
             </w:r>
           </w:p>
         </w:tc>
@@ -14916,24 +13539,23 @@
       <w:pPr>
         <w:pStyle w:val="PSI-Ttulo2"/>
       </w:pPr>
-      <w:bookmarkStart w:id="28" w:name="_Toc18156290"/>
+      <w:bookmarkStart w:id="25" w:name="_Toc36304882"/>
       <w:r>
         <w:lastRenderedPageBreak/>
         <w:t>Evaluación final de la Prueba 02 - Regresión</w:t>
       </w:r>
-      <w:bookmarkEnd w:id="28"/>
+      <w:bookmarkEnd w:id="25"/>
     </w:p>
     <w:p>
       <w:r>
-        <w:t xml:space="preserve">El estado obtenido al finalizar la Prueba 02 - Regresión es: Desaprobado. </w:t>
+        <w:t xml:space="preserve">El estado obtenido al finalizar la Prueba 02 - Regresión es: Aprobado. </w:t>
       </w:r>
     </w:p>
     <w:p>
       <w:r>
-        <w:t xml:space="preserve">El mismo se debe a que faltan realizar las correspondientes correcciones a cada uno de los ítems, donde el resultado de su prueba fue fallida. </w:t>
+        <w:t>El mismo se debe a que se han realizado las correcciones correspondientes a cada uno de los ítems, donde el resultado de la prueba 01- inicial fue fallida y además ya que ninguno de los ítems probados presentó algún tipo de error.</w:t>
       </w:r>
     </w:p>
-    <w:p/>
     <w:p>
       <w:pPr>
         <w:pStyle w:val="PSI-Comentario"/>
@@ -15137,7 +13759,7 @@
             <w:rFonts w:asciiTheme="majorHAnsi" w:hAnsiTheme="majorHAnsi" w:cstheme="majorHAnsi"/>
             <w:noProof/>
           </w:rPr>
-          <w:t>19</w:t>
+          <w:t>18</w:t>
         </w:r>
         <w:r>
           <w:rPr>
@@ -22989,7 +21611,7 @@
 </file>
 
 <file path=customXml/itemProps2.xml><?xml version="1.0" encoding="utf-8"?>
-<ds:datastoreItem xmlns:ds="http://schemas.openxmlformats.org/officeDocument/2006/customXml" ds:itemID="{4BD6853B-B75D-4AF1-8FAC-D91BC6528018}">
+<ds:datastoreItem xmlns:ds="http://schemas.openxmlformats.org/officeDocument/2006/customXml" ds:itemID="{900BC0DF-DBF4-443E-A3BE-54B108790D6B}">
   <ds:schemaRefs>
     <ds:schemaRef ds:uri="http://schemas.openxmlformats.org/officeDocument/2006/bibliography"/>
   </ds:schemaRefs>

</xml_diff>